<commit_message>
TO en FO afgerond
</commit_message>
<xml_diff>
--- a/Documentatie/Functioneelontwerp.docx
+++ b/Documentatie/Functioneelontwerp.docx
@@ -16,83 +16,13 @@
     </w:p>
     <w:p>
       <w:pPr>
-        <w:autoSpaceDE w:val="0"/>
-        <w:autoSpaceDN w:val="0"/>
-        <w:adjustRightInd w:val="0"/>
-        <w:rPr>
-          <w:rFonts w:ascii="Arial" w:hAnsi="Arial" w:cs="Arial"/>
-          <w:b/>
-          <w:bCs/>
-          <w:sz w:val="32"/>
-          <w:szCs w:val="32"/>
-        </w:rPr>
-      </w:pPr>
-      <w:r>
-        <w:rPr>
-          <w:rFonts w:ascii="Arial" w:hAnsi="Arial" w:cs="Arial"/>
-          <w:b/>
-          <w:bCs/>
-          <w:sz w:val="32"/>
-          <w:szCs w:val="32"/>
-        </w:rPr>
-        <w:t>Inhoudsopgave</w:t>
-      </w:r>
-    </w:p>
-    <w:p>
-      <w:pPr>
-        <w:autoSpaceDE w:val="0"/>
-        <w:autoSpaceDN w:val="0"/>
-        <w:adjustRightInd w:val="0"/>
-        <w:rPr>
-          <w:rFonts w:ascii="Arial" w:hAnsi="Arial" w:cs="Arial"/>
-          <w:sz w:val="18"/>
-          <w:szCs w:val="18"/>
-        </w:rPr>
-      </w:pPr>
-    </w:p>
-    <w:p>
-      <w:pPr>
-        <w:autoSpaceDE w:val="0"/>
-        <w:autoSpaceDN w:val="0"/>
-        <w:adjustRightInd w:val="0"/>
-        <w:rPr>
-          <w:rFonts w:ascii="Arial" w:hAnsi="Arial" w:cs="Arial"/>
-          <w:sz w:val="18"/>
-          <w:szCs w:val="18"/>
-        </w:rPr>
-      </w:pPr>
-    </w:p>
-    <w:p>
-      <w:pPr>
-        <w:autoSpaceDE w:val="0"/>
-        <w:autoSpaceDN w:val="0"/>
-        <w:adjustRightInd w:val="0"/>
-        <w:rPr>
-          <w:rFonts w:ascii="Arial" w:hAnsi="Arial" w:cs="Arial"/>
-          <w:sz w:val="18"/>
-          <w:szCs w:val="18"/>
-        </w:rPr>
-      </w:pPr>
-    </w:p>
-    <w:p>
-      <w:pPr>
-        <w:autoSpaceDE w:val="0"/>
-        <w:autoSpaceDN w:val="0"/>
-        <w:adjustRightInd w:val="0"/>
-        <w:rPr>
-          <w:rFonts w:ascii="Arial" w:hAnsi="Arial" w:cs="Arial"/>
-          <w:sz w:val="18"/>
-          <w:szCs w:val="18"/>
-        </w:rPr>
-      </w:pPr>
-    </w:p>
-    <w:p>
-      <w:pPr>
         <w:pStyle w:val="Kopvaninhoudsopgave"/>
       </w:pPr>
-      <w:r>
-        <w:t>Contents</w:t>
-      </w:r>
+      <w:proofErr w:type="spellStart"/>
+      <w:r>
+        <w:t>Inhoud</w:t>
+      </w:r>
+      <w:proofErr w:type="spellEnd"/>
     </w:p>
     <w:p>
       <w:pPr>
@@ -101,6 +31,7 @@
           <w:tab w:val="right" w:leader="dot" w:pos="9396"/>
         </w:tabs>
         <w:rPr>
+          <w:rFonts w:asciiTheme="minorHAnsi" w:eastAsiaTheme="minorEastAsia" w:hAnsiTheme="minorHAnsi" w:cstheme="minorBidi"/>
           <w:noProof/>
           <w:lang w:eastAsia="nl-NL"/>
         </w:rPr>
@@ -114,7 +45,7 @@
       <w:r>
         <w:fldChar w:fldCharType="separate"/>
       </w:r>
-      <w:hyperlink w:anchor="_Toc337066820" w:history="1">
+      <w:hyperlink w:anchor="_Toc430163623" w:history="1">
         <w:r>
           <w:rPr>
             <w:rStyle w:val="Hyperlink"/>
@@ -141,7 +72,7 @@
             <w:noProof/>
             <w:webHidden/>
           </w:rPr>
-          <w:instrText xml:space="preserve"> PAGEREF _Toc337066820 \h </w:instrText>
+          <w:instrText xml:space="preserve"> PAGEREF _Toc430163623 \h </w:instrText>
         </w:r>
         <w:r>
           <w:rPr>
@@ -161,7 +92,7 @@
             <w:noProof/>
             <w:webHidden/>
           </w:rPr>
-          <w:t>2</w:t>
+          <w:t>1</w:t>
         </w:r>
         <w:r>
           <w:rPr>
@@ -179,11 +110,12 @@
           <w:tab w:val="right" w:leader="dot" w:pos="9396"/>
         </w:tabs>
         <w:rPr>
+          <w:rFonts w:asciiTheme="minorHAnsi" w:eastAsiaTheme="minorEastAsia" w:hAnsiTheme="minorHAnsi" w:cstheme="minorBidi"/>
           <w:noProof/>
           <w:lang w:eastAsia="nl-NL"/>
         </w:rPr>
       </w:pPr>
-      <w:hyperlink w:anchor="_Toc337066821" w:history="1">
+      <w:hyperlink w:anchor="_Toc430163624" w:history="1">
         <w:r>
           <w:rPr>
             <w:rStyle w:val="Hyperlink"/>
@@ -210,7 +142,7 @@
             <w:noProof/>
             <w:webHidden/>
           </w:rPr>
-          <w:instrText xml:space="preserve"> PAGEREF _Toc337066821 \h </w:instrText>
+          <w:instrText xml:space="preserve"> PAGEREF _Toc430163624 \h </w:instrText>
         </w:r>
         <w:r>
           <w:rPr>
@@ -230,7 +162,7 @@
             <w:noProof/>
             <w:webHidden/>
           </w:rPr>
-          <w:t>2</w:t>
+          <w:t>1</w:t>
         </w:r>
         <w:r>
           <w:rPr>
@@ -248,11 +180,12 @@
           <w:tab w:val="right" w:leader="dot" w:pos="9396"/>
         </w:tabs>
         <w:rPr>
+          <w:rFonts w:asciiTheme="minorHAnsi" w:eastAsiaTheme="minorEastAsia" w:hAnsiTheme="minorHAnsi" w:cstheme="minorBidi"/>
           <w:noProof/>
           <w:lang w:eastAsia="nl-NL"/>
         </w:rPr>
       </w:pPr>
-      <w:hyperlink w:anchor="_Toc337066822" w:history="1">
+      <w:hyperlink w:anchor="_Toc430163625" w:history="1">
         <w:r>
           <w:rPr>
             <w:rStyle w:val="Hyperlink"/>
@@ -279,7 +212,7 @@
             <w:noProof/>
             <w:webHidden/>
           </w:rPr>
-          <w:instrText xml:space="preserve"> PAGEREF _Toc337066822 \h </w:instrText>
+          <w:instrText xml:space="preserve"> PAGEREF _Toc430163625 \h </w:instrText>
         </w:r>
         <w:r>
           <w:rPr>
@@ -299,7 +232,7 @@
             <w:noProof/>
             <w:webHidden/>
           </w:rPr>
-          <w:t>2</w:t>
+          <w:t>1</w:t>
         </w:r>
         <w:r>
           <w:rPr>
@@ -317,11 +250,12 @@
           <w:tab w:val="right" w:leader="dot" w:pos="9396"/>
         </w:tabs>
         <w:rPr>
+          <w:rFonts w:asciiTheme="minorHAnsi" w:eastAsiaTheme="minorEastAsia" w:hAnsiTheme="minorHAnsi" w:cstheme="minorBidi"/>
           <w:noProof/>
           <w:lang w:eastAsia="nl-NL"/>
         </w:rPr>
       </w:pPr>
-      <w:hyperlink w:anchor="_Toc337066823" w:history="1">
+      <w:hyperlink w:anchor="_Toc430163626" w:history="1">
         <w:r>
           <w:rPr>
             <w:rStyle w:val="Hyperlink"/>
@@ -348,7 +282,7 @@
             <w:noProof/>
             <w:webHidden/>
           </w:rPr>
-          <w:instrText xml:space="preserve"> PAGEREF _Toc337066823 \h </w:instrText>
+          <w:instrText xml:space="preserve"> PAGEREF _Toc430163626 \h </w:instrText>
         </w:r>
         <w:r>
           <w:rPr>
@@ -368,7 +302,7 @@
             <w:noProof/>
             <w:webHidden/>
           </w:rPr>
-          <w:t>2</w:t>
+          <w:t>1</w:t>
         </w:r>
         <w:r>
           <w:rPr>
@@ -386,11 +320,12 @@
           <w:tab w:val="right" w:leader="dot" w:pos="9396"/>
         </w:tabs>
         <w:rPr>
+          <w:rFonts w:asciiTheme="minorHAnsi" w:eastAsiaTheme="minorEastAsia" w:hAnsiTheme="minorHAnsi" w:cstheme="minorBidi"/>
           <w:noProof/>
           <w:lang w:eastAsia="nl-NL"/>
         </w:rPr>
       </w:pPr>
-      <w:hyperlink w:anchor="_Toc337066824" w:history="1">
+      <w:hyperlink w:anchor="_Toc430163627" w:history="1">
         <w:r>
           <w:rPr>
             <w:rStyle w:val="Hyperlink"/>
@@ -417,7 +352,7 @@
             <w:noProof/>
             <w:webHidden/>
           </w:rPr>
-          <w:instrText xml:space="preserve"> PAGEREF _Toc337066824 \h </w:instrText>
+          <w:instrText xml:space="preserve"> PAGEREF _Toc430163627 \h </w:instrText>
         </w:r>
         <w:r>
           <w:rPr>
@@ -437,7 +372,7 @@
             <w:noProof/>
             <w:webHidden/>
           </w:rPr>
-          <w:t>3</w:t>
+          <w:t>2</w:t>
         </w:r>
         <w:r>
           <w:rPr>
@@ -455,11 +390,12 @@
           <w:tab w:val="right" w:leader="dot" w:pos="9396"/>
         </w:tabs>
         <w:rPr>
+          <w:rFonts w:asciiTheme="minorHAnsi" w:eastAsiaTheme="minorEastAsia" w:hAnsiTheme="minorHAnsi" w:cstheme="minorBidi"/>
           <w:noProof/>
           <w:lang w:eastAsia="nl-NL"/>
         </w:rPr>
       </w:pPr>
-      <w:hyperlink w:anchor="_Toc337066825" w:history="1">
+      <w:hyperlink w:anchor="_Toc430163628" w:history="1">
         <w:r>
           <w:rPr>
             <w:rStyle w:val="Hyperlink"/>
@@ -486,7 +422,7 @@
             <w:noProof/>
             <w:webHidden/>
           </w:rPr>
-          <w:instrText xml:space="preserve"> PAGEREF _Toc337066825 \h </w:instrText>
+          <w:instrText xml:space="preserve"> PAGEREF _Toc430163628 \h </w:instrText>
         </w:r>
         <w:r>
           <w:rPr>
@@ -506,7 +442,7 @@
             <w:noProof/>
             <w:webHidden/>
           </w:rPr>
-          <w:t>3</w:t>
+          <w:t>2</w:t>
         </w:r>
         <w:r>
           <w:rPr>
@@ -524,11 +460,12 @@
           <w:tab w:val="right" w:leader="dot" w:pos="9396"/>
         </w:tabs>
         <w:rPr>
+          <w:rFonts w:asciiTheme="minorHAnsi" w:eastAsiaTheme="minorEastAsia" w:hAnsiTheme="minorHAnsi" w:cstheme="minorBidi"/>
           <w:noProof/>
           <w:lang w:eastAsia="nl-NL"/>
         </w:rPr>
       </w:pPr>
-      <w:hyperlink w:anchor="_Toc337066826" w:history="1">
+      <w:hyperlink w:anchor="_Toc430163629" w:history="1">
         <w:r>
           <w:rPr>
             <w:rStyle w:val="Hyperlink"/>
@@ -555,7 +492,7 @@
             <w:noProof/>
             <w:webHidden/>
           </w:rPr>
-          <w:instrText xml:space="preserve"> PAGEREF _Toc337066826 \h </w:instrText>
+          <w:instrText xml:space="preserve"> PAGEREF _Toc430163629 \h </w:instrText>
         </w:r>
         <w:r>
           <w:rPr>
@@ -575,7 +512,7 @@
             <w:noProof/>
             <w:webHidden/>
           </w:rPr>
-          <w:t>3</w:t>
+          <w:t>2</w:t>
         </w:r>
         <w:r>
           <w:rPr>
@@ -593,11 +530,12 @@
           <w:tab w:val="right" w:leader="dot" w:pos="9396"/>
         </w:tabs>
         <w:rPr>
+          <w:rFonts w:asciiTheme="minorHAnsi" w:eastAsiaTheme="minorEastAsia" w:hAnsiTheme="minorHAnsi" w:cstheme="minorBidi"/>
           <w:noProof/>
           <w:lang w:eastAsia="nl-NL"/>
         </w:rPr>
       </w:pPr>
-      <w:hyperlink w:anchor="_Toc337066827" w:history="1">
+      <w:hyperlink w:anchor="_Toc430163630" w:history="1">
         <w:r>
           <w:rPr>
             <w:rStyle w:val="Hyperlink"/>
@@ -624,7 +562,7 @@
             <w:noProof/>
             <w:webHidden/>
           </w:rPr>
-          <w:instrText xml:space="preserve"> PAGEREF _Toc337066827 \h </w:instrText>
+          <w:instrText xml:space="preserve"> PAGEREF _Toc430163630 \h </w:instrText>
         </w:r>
         <w:r>
           <w:rPr>
@@ -644,7 +582,7 @@
             <w:noProof/>
             <w:webHidden/>
           </w:rPr>
-          <w:t>4</w:t>
+          <w:t>3</w:t>
         </w:r>
         <w:r>
           <w:rPr>
@@ -662,11 +600,12 @@
           <w:tab w:val="right" w:leader="dot" w:pos="9396"/>
         </w:tabs>
         <w:rPr>
+          <w:rFonts w:asciiTheme="minorHAnsi" w:eastAsiaTheme="minorEastAsia" w:hAnsiTheme="minorHAnsi" w:cstheme="minorBidi"/>
           <w:noProof/>
           <w:lang w:eastAsia="nl-NL"/>
         </w:rPr>
       </w:pPr>
-      <w:hyperlink w:anchor="_Toc337066828" w:history="1">
+      <w:hyperlink w:anchor="_Toc430163631" w:history="1">
         <w:r>
           <w:rPr>
             <w:rStyle w:val="Hyperlink"/>
@@ -693,7 +632,7 @@
             <w:noProof/>
             <w:webHidden/>
           </w:rPr>
-          <w:instrText xml:space="preserve"> PAGEREF _Toc337066828 \h </w:instrText>
+          <w:instrText xml:space="preserve"> PAGEREF _Toc430163631 \h </w:instrText>
         </w:r>
         <w:r>
           <w:rPr>
@@ -713,7 +652,7 @@
             <w:noProof/>
             <w:webHidden/>
           </w:rPr>
-          <w:t>4</w:t>
+          <w:t>3</w:t>
         </w:r>
         <w:r>
           <w:rPr>
@@ -731,11 +670,12 @@
           <w:tab w:val="right" w:leader="dot" w:pos="9396"/>
         </w:tabs>
         <w:rPr>
+          <w:rFonts w:asciiTheme="minorHAnsi" w:eastAsiaTheme="minorEastAsia" w:hAnsiTheme="minorHAnsi" w:cstheme="minorBidi"/>
           <w:noProof/>
           <w:lang w:eastAsia="nl-NL"/>
         </w:rPr>
       </w:pPr>
-      <w:hyperlink w:anchor="_Toc337066829" w:history="1">
+      <w:hyperlink w:anchor="_Toc430163632" w:history="1">
         <w:r>
           <w:rPr>
             <w:rStyle w:val="Hyperlink"/>
@@ -762,7 +702,7 @@
             <w:noProof/>
             <w:webHidden/>
           </w:rPr>
-          <w:instrText xml:space="preserve"> PAGEREF _Toc337066829 \h </w:instrText>
+          <w:instrText xml:space="preserve"> PAGEREF _Toc430163632 \h </w:instrText>
         </w:r>
         <w:r>
           <w:rPr>
@@ -782,7 +722,7 @@
             <w:noProof/>
             <w:webHidden/>
           </w:rPr>
-          <w:t>4</w:t>
+          <w:t>3</w:t>
         </w:r>
         <w:r>
           <w:rPr>
@@ -800,11 +740,12 @@
           <w:tab w:val="right" w:leader="dot" w:pos="9396"/>
         </w:tabs>
         <w:rPr>
+          <w:rFonts w:asciiTheme="minorHAnsi" w:eastAsiaTheme="minorEastAsia" w:hAnsiTheme="minorHAnsi" w:cstheme="minorBidi"/>
           <w:noProof/>
           <w:lang w:eastAsia="nl-NL"/>
         </w:rPr>
       </w:pPr>
-      <w:hyperlink w:anchor="_Toc337066830" w:history="1">
+      <w:hyperlink w:anchor="_Toc430163633" w:history="1">
         <w:r>
           <w:rPr>
             <w:rStyle w:val="Hyperlink"/>
@@ -831,7 +772,7 @@
             <w:noProof/>
             <w:webHidden/>
           </w:rPr>
-          <w:instrText xml:space="preserve"> PAGEREF _Toc337066830 \h </w:instrText>
+          <w:instrText xml:space="preserve"> PAGEREF _Toc430163633 \h </w:instrText>
         </w:r>
         <w:r>
           <w:rPr>
@@ -851,7 +792,7 @@
             <w:noProof/>
             <w:webHidden/>
           </w:rPr>
-          <w:t>4</w:t>
+          <w:t>3</w:t>
         </w:r>
         <w:r>
           <w:rPr>
@@ -869,11 +810,12 @@
           <w:tab w:val="right" w:leader="dot" w:pos="9396"/>
         </w:tabs>
         <w:rPr>
+          <w:rFonts w:asciiTheme="minorHAnsi" w:eastAsiaTheme="minorEastAsia" w:hAnsiTheme="minorHAnsi" w:cstheme="minorBidi"/>
           <w:noProof/>
           <w:lang w:eastAsia="nl-NL"/>
         </w:rPr>
       </w:pPr>
-      <w:hyperlink w:anchor="_Toc337066831" w:history="1">
+      <w:hyperlink w:anchor="_Toc430163634" w:history="1">
         <w:r>
           <w:rPr>
             <w:rStyle w:val="Hyperlink"/>
@@ -900,7 +842,7 @@
             <w:noProof/>
             <w:webHidden/>
           </w:rPr>
-          <w:instrText xml:space="preserve"> PAGEREF _Toc337066831 \h </w:instrText>
+          <w:instrText xml:space="preserve"> PAGEREF _Toc430163634 \h </w:instrText>
         </w:r>
         <w:r>
           <w:rPr>
@@ -920,7 +862,7 @@
             <w:noProof/>
             <w:webHidden/>
           </w:rPr>
-          <w:t>4</w:t>
+          <w:t>3</w:t>
         </w:r>
         <w:r>
           <w:rPr>
@@ -938,11 +880,12 @@
           <w:tab w:val="right" w:leader="dot" w:pos="9396"/>
         </w:tabs>
         <w:rPr>
+          <w:rFonts w:asciiTheme="minorHAnsi" w:eastAsiaTheme="minorEastAsia" w:hAnsiTheme="minorHAnsi" w:cstheme="minorBidi"/>
           <w:noProof/>
           <w:lang w:eastAsia="nl-NL"/>
         </w:rPr>
       </w:pPr>
-      <w:hyperlink w:anchor="_Toc337066832" w:history="1">
+      <w:hyperlink w:anchor="_Toc430163635" w:history="1">
         <w:r>
           <w:rPr>
             <w:rStyle w:val="Hyperlink"/>
@@ -969,7 +912,7 @@
             <w:noProof/>
             <w:webHidden/>
           </w:rPr>
-          <w:instrText xml:space="preserve"> PAGEREF _Toc337066832 \h </w:instrText>
+          <w:instrText xml:space="preserve"> PAGEREF _Toc430163635 \h </w:instrText>
         </w:r>
         <w:r>
           <w:rPr>
@@ -989,7 +932,7 @@
             <w:noProof/>
             <w:webHidden/>
           </w:rPr>
-          <w:t>4</w:t>
+          <w:t>3</w:t>
         </w:r>
         <w:r>
           <w:rPr>
@@ -1007,11 +950,12 @@
           <w:tab w:val="right" w:leader="dot" w:pos="9396"/>
         </w:tabs>
         <w:rPr>
+          <w:rFonts w:asciiTheme="minorHAnsi" w:eastAsiaTheme="minorEastAsia" w:hAnsiTheme="minorHAnsi" w:cstheme="minorBidi"/>
           <w:noProof/>
           <w:lang w:eastAsia="nl-NL"/>
         </w:rPr>
       </w:pPr>
-      <w:hyperlink w:anchor="_Toc337066833" w:history="1">
+      <w:hyperlink w:anchor="_Toc430163636" w:history="1">
         <w:r>
           <w:rPr>
             <w:rStyle w:val="Hyperlink"/>
@@ -1038,7 +982,7 @@
             <w:noProof/>
             <w:webHidden/>
           </w:rPr>
-          <w:instrText xml:space="preserve"> PAGEREF _Toc337066833 \h </w:instrText>
+          <w:instrText xml:space="preserve"> PAGEREF _Toc430163636 \h </w:instrText>
         </w:r>
         <w:r>
           <w:rPr>
@@ -1058,7 +1002,7 @@
             <w:noProof/>
             <w:webHidden/>
           </w:rPr>
-          <w:t>5</w:t>
+          <w:t>4</w:t>
         </w:r>
         <w:r>
           <w:rPr>
@@ -1076,11 +1020,12 @@
           <w:tab w:val="right" w:leader="dot" w:pos="9396"/>
         </w:tabs>
         <w:rPr>
+          <w:rFonts w:asciiTheme="minorHAnsi" w:eastAsiaTheme="minorEastAsia" w:hAnsiTheme="minorHAnsi" w:cstheme="minorBidi"/>
           <w:noProof/>
           <w:lang w:eastAsia="nl-NL"/>
         </w:rPr>
       </w:pPr>
-      <w:hyperlink w:anchor="_Toc337066834" w:history="1">
+      <w:hyperlink w:anchor="_Toc430163637" w:history="1">
         <w:r>
           <w:rPr>
             <w:rStyle w:val="Hyperlink"/>
@@ -1107,7 +1052,7 @@
             <w:noProof/>
             <w:webHidden/>
           </w:rPr>
-          <w:instrText xml:space="preserve"> PAGEREF _Toc337066834 \h </w:instrText>
+          <w:instrText xml:space="preserve"> PAGEREF _Toc430163637 \h </w:instrText>
         </w:r>
         <w:r>
           <w:rPr>
@@ -1127,7 +1072,7 @@
             <w:noProof/>
             <w:webHidden/>
           </w:rPr>
-          <w:t>6</w:t>
+          <w:t>4</w:t>
         </w:r>
         <w:r>
           <w:rPr>
@@ -1145,11 +1090,12 @@
           <w:tab w:val="right" w:leader="dot" w:pos="9396"/>
         </w:tabs>
         <w:rPr>
+          <w:rFonts w:asciiTheme="minorHAnsi" w:eastAsiaTheme="minorEastAsia" w:hAnsiTheme="minorHAnsi" w:cstheme="minorBidi"/>
           <w:noProof/>
           <w:lang w:eastAsia="nl-NL"/>
         </w:rPr>
       </w:pPr>
-      <w:hyperlink w:anchor="_Toc337066835" w:history="1">
+      <w:hyperlink w:anchor="_Toc430163638" w:history="1">
         <w:r>
           <w:rPr>
             <w:rStyle w:val="Hyperlink"/>
@@ -1176,7 +1122,7 @@
             <w:noProof/>
             <w:webHidden/>
           </w:rPr>
-          <w:instrText xml:space="preserve"> PAGEREF _Toc337066835 \h </w:instrText>
+          <w:instrText xml:space="preserve"> PAGEREF _Toc430163638 \h </w:instrText>
         </w:r>
         <w:r>
           <w:rPr>
@@ -1196,7 +1142,7 @@
             <w:noProof/>
             <w:webHidden/>
           </w:rPr>
-          <w:t>6</w:t>
+          <w:t>4</w:t>
         </w:r>
         <w:r>
           <w:rPr>
@@ -1214,11 +1160,12 @@
           <w:tab w:val="right" w:leader="dot" w:pos="9396"/>
         </w:tabs>
         <w:rPr>
+          <w:rFonts w:asciiTheme="minorHAnsi" w:eastAsiaTheme="minorEastAsia" w:hAnsiTheme="minorHAnsi" w:cstheme="minorBidi"/>
           <w:noProof/>
           <w:lang w:eastAsia="nl-NL"/>
         </w:rPr>
       </w:pPr>
-      <w:hyperlink w:anchor="_Toc337066836" w:history="1">
+      <w:hyperlink w:anchor="_Toc430163639" w:history="1">
         <w:r>
           <w:rPr>
             <w:rStyle w:val="Hyperlink"/>
@@ -1245,7 +1192,7 @@
             <w:noProof/>
             <w:webHidden/>
           </w:rPr>
-          <w:instrText xml:space="preserve"> PAGEREF _Toc337066836 \h </w:instrText>
+          <w:instrText xml:space="preserve"> PAGEREF _Toc430163639 \h </w:instrText>
         </w:r>
         <w:r>
           <w:rPr>
@@ -1265,7 +1212,7 @@
             <w:noProof/>
             <w:webHidden/>
           </w:rPr>
-          <w:t>6</w:t>
+          <w:t>5</w:t>
         </w:r>
         <w:r>
           <w:rPr>
@@ -1283,11 +1230,12 @@
           <w:tab w:val="right" w:leader="dot" w:pos="9396"/>
         </w:tabs>
         <w:rPr>
+          <w:rFonts w:asciiTheme="minorHAnsi" w:eastAsiaTheme="minorEastAsia" w:hAnsiTheme="minorHAnsi" w:cstheme="minorBidi"/>
           <w:noProof/>
           <w:lang w:eastAsia="nl-NL"/>
         </w:rPr>
       </w:pPr>
-      <w:hyperlink w:anchor="_Toc337066837" w:history="1">
+      <w:hyperlink w:anchor="_Toc430163640" w:history="1">
         <w:r>
           <w:rPr>
             <w:rStyle w:val="Hyperlink"/>
@@ -1314,7 +1262,7 @@
             <w:noProof/>
             <w:webHidden/>
           </w:rPr>
-          <w:instrText xml:space="preserve"> PAGEREF _Toc337066837 \h </w:instrText>
+          <w:instrText xml:space="preserve"> PAGEREF _Toc430163640 \h </w:instrText>
         </w:r>
         <w:r>
           <w:rPr>
@@ -1334,7 +1282,7 @@
             <w:noProof/>
             <w:webHidden/>
           </w:rPr>
-          <w:t>6</w:t>
+          <w:t>5</w:t>
         </w:r>
         <w:r>
           <w:rPr>
@@ -1352,11 +1300,12 @@
           <w:tab w:val="right" w:leader="dot" w:pos="9396"/>
         </w:tabs>
         <w:rPr>
+          <w:rFonts w:asciiTheme="minorHAnsi" w:eastAsiaTheme="minorEastAsia" w:hAnsiTheme="minorHAnsi" w:cstheme="minorBidi"/>
           <w:noProof/>
           <w:lang w:eastAsia="nl-NL"/>
         </w:rPr>
       </w:pPr>
-      <w:hyperlink w:anchor="_Toc337066838" w:history="1">
+      <w:hyperlink w:anchor="_Toc430163641" w:history="1">
         <w:r>
           <w:rPr>
             <w:rStyle w:val="Hyperlink"/>
@@ -1383,7 +1332,7 @@
             <w:noProof/>
             <w:webHidden/>
           </w:rPr>
-          <w:instrText xml:space="preserve"> PAGEREF _Toc337066838 \h </w:instrText>
+          <w:instrText xml:space="preserve"> PAGEREF _Toc430163641 \h </w:instrText>
         </w:r>
         <w:r>
           <w:rPr>
@@ -1403,7 +1352,7 @@
             <w:noProof/>
             <w:webHidden/>
           </w:rPr>
-          <w:t>6</w:t>
+          <w:t>5</w:t>
         </w:r>
         <w:r>
           <w:rPr>
@@ -1421,11 +1370,12 @@
           <w:tab w:val="right" w:leader="dot" w:pos="9396"/>
         </w:tabs>
         <w:rPr>
+          <w:rFonts w:asciiTheme="minorHAnsi" w:eastAsiaTheme="minorEastAsia" w:hAnsiTheme="minorHAnsi" w:cstheme="minorBidi"/>
           <w:noProof/>
           <w:lang w:eastAsia="nl-NL"/>
         </w:rPr>
       </w:pPr>
-      <w:hyperlink w:anchor="_Toc337066839" w:history="1">
+      <w:hyperlink w:anchor="_Toc430163642" w:history="1">
         <w:r>
           <w:rPr>
             <w:rStyle w:val="Hyperlink"/>
@@ -1452,7 +1402,7 @@
             <w:noProof/>
             <w:webHidden/>
           </w:rPr>
-          <w:instrText xml:space="preserve"> PAGEREF _Toc337066839 \h </w:instrText>
+          <w:instrText xml:space="preserve"> PAGEREF _Toc430163642 \h </w:instrText>
         </w:r>
         <w:r>
           <w:rPr>
@@ -1472,7 +1422,7 @@
             <w:noProof/>
             <w:webHidden/>
           </w:rPr>
-          <w:t>7</w:t>
+          <w:t>5</w:t>
         </w:r>
         <w:r>
           <w:rPr>
@@ -1490,11 +1440,12 @@
           <w:tab w:val="right" w:leader="dot" w:pos="9396"/>
         </w:tabs>
         <w:rPr>
+          <w:rFonts w:asciiTheme="minorHAnsi" w:eastAsiaTheme="minorEastAsia" w:hAnsiTheme="minorHAnsi" w:cstheme="minorBidi"/>
           <w:noProof/>
           <w:lang w:eastAsia="nl-NL"/>
         </w:rPr>
       </w:pPr>
-      <w:hyperlink w:anchor="_Toc337066840" w:history="1">
+      <w:hyperlink w:anchor="_Toc430163643" w:history="1">
         <w:r>
           <w:rPr>
             <w:rStyle w:val="Hyperlink"/>
@@ -1521,7 +1472,7 @@
             <w:noProof/>
             <w:webHidden/>
           </w:rPr>
-          <w:instrText xml:space="preserve"> PAGEREF _Toc337066840 \h </w:instrText>
+          <w:instrText xml:space="preserve"> PAGEREF _Toc430163643 \h </w:instrText>
         </w:r>
         <w:r>
           <w:rPr>
@@ -1541,7 +1492,7 @@
             <w:noProof/>
             <w:webHidden/>
           </w:rPr>
-          <w:t>7</w:t>
+          <w:t>6</w:t>
         </w:r>
         <w:r>
           <w:rPr>
@@ -1559,11 +1510,12 @@
           <w:tab w:val="right" w:leader="dot" w:pos="9396"/>
         </w:tabs>
         <w:rPr>
+          <w:rFonts w:asciiTheme="minorHAnsi" w:eastAsiaTheme="minorEastAsia" w:hAnsiTheme="minorHAnsi" w:cstheme="minorBidi"/>
           <w:noProof/>
           <w:lang w:eastAsia="nl-NL"/>
         </w:rPr>
       </w:pPr>
-      <w:hyperlink w:anchor="_Toc337066841" w:history="1">
+      <w:hyperlink w:anchor="_Toc430163644" w:history="1">
         <w:r>
           <w:rPr>
             <w:rStyle w:val="Hyperlink"/>
@@ -1590,7 +1542,7 @@
             <w:noProof/>
             <w:webHidden/>
           </w:rPr>
-          <w:instrText xml:space="preserve"> PAGEREF _Toc337066841 \h </w:instrText>
+          <w:instrText xml:space="preserve"> PAGEREF _Toc430163644 \h </w:instrText>
         </w:r>
         <w:r>
           <w:rPr>
@@ -1610,7 +1562,7 @@
             <w:noProof/>
             <w:webHidden/>
           </w:rPr>
-          <w:t>7</w:t>
+          <w:t>6</w:t>
         </w:r>
         <w:r>
           <w:rPr>
@@ -1628,11 +1580,12 @@
           <w:tab w:val="right" w:leader="dot" w:pos="9396"/>
         </w:tabs>
         <w:rPr>
+          <w:rFonts w:asciiTheme="minorHAnsi" w:eastAsiaTheme="minorEastAsia" w:hAnsiTheme="minorHAnsi" w:cstheme="minorBidi"/>
           <w:noProof/>
           <w:lang w:eastAsia="nl-NL"/>
         </w:rPr>
       </w:pPr>
-      <w:hyperlink w:anchor="_Toc337066842" w:history="1">
+      <w:hyperlink w:anchor="_Toc430163645" w:history="1">
         <w:r>
           <w:rPr>
             <w:rStyle w:val="Hyperlink"/>
@@ -1659,7 +1612,7 @@
             <w:noProof/>
             <w:webHidden/>
           </w:rPr>
-          <w:instrText xml:space="preserve"> PAGEREF _Toc337066842 \h </w:instrText>
+          <w:instrText xml:space="preserve"> PAGEREF _Toc430163645 \h </w:instrText>
         </w:r>
         <w:r>
           <w:rPr>
@@ -1679,7 +1632,7 @@
             <w:noProof/>
             <w:webHidden/>
           </w:rPr>
-          <w:t>8</w:t>
+          <w:t>6</w:t>
         </w:r>
         <w:r>
           <w:rPr>
@@ -1697,11 +1650,12 @@
           <w:tab w:val="right" w:leader="dot" w:pos="9396"/>
         </w:tabs>
         <w:rPr>
+          <w:rFonts w:asciiTheme="minorHAnsi" w:eastAsiaTheme="minorEastAsia" w:hAnsiTheme="minorHAnsi" w:cstheme="minorBidi"/>
           <w:noProof/>
           <w:lang w:eastAsia="nl-NL"/>
         </w:rPr>
       </w:pPr>
-      <w:hyperlink w:anchor="_Toc337066843" w:history="1">
+      <w:hyperlink w:anchor="_Toc430163646" w:history="1">
         <w:r>
           <w:rPr>
             <w:rStyle w:val="Hyperlink"/>
@@ -1728,7 +1682,7 @@
             <w:noProof/>
             <w:webHidden/>
           </w:rPr>
-          <w:instrText xml:space="preserve"> PAGEREF _Toc337066843 \h </w:instrText>
+          <w:instrText xml:space="preserve"> PAGEREF _Toc430163646 \h </w:instrText>
         </w:r>
         <w:r>
           <w:rPr>
@@ -1748,7 +1702,7 @@
             <w:noProof/>
             <w:webHidden/>
           </w:rPr>
-          <w:t>8</w:t>
+          <w:t>6</w:t>
         </w:r>
         <w:r>
           <w:rPr>
@@ -1766,11 +1720,12 @@
           <w:tab w:val="right" w:leader="dot" w:pos="9396"/>
         </w:tabs>
         <w:rPr>
+          <w:rFonts w:asciiTheme="minorHAnsi" w:eastAsiaTheme="minorEastAsia" w:hAnsiTheme="minorHAnsi" w:cstheme="minorBidi"/>
           <w:noProof/>
           <w:lang w:eastAsia="nl-NL"/>
         </w:rPr>
       </w:pPr>
-      <w:hyperlink w:anchor="_Toc337066844" w:history="1">
+      <w:hyperlink w:anchor="_Toc430163647" w:history="1">
         <w:r>
           <w:rPr>
             <w:rStyle w:val="Hyperlink"/>
@@ -1797,7 +1752,7 @@
             <w:noProof/>
             <w:webHidden/>
           </w:rPr>
-          <w:instrText xml:space="preserve"> PAGEREF _Toc337066844 \h </w:instrText>
+          <w:instrText xml:space="preserve"> PAGEREF _Toc430163647 \h </w:instrText>
         </w:r>
         <w:r>
           <w:rPr>
@@ -1817,7 +1772,7 @@
             <w:noProof/>
             <w:webHidden/>
           </w:rPr>
-          <w:t>8</w:t>
+          <w:t>6</w:t>
         </w:r>
         <w:r>
           <w:rPr>
@@ -1860,7 +1815,7 @@
         <w:pStyle w:val="Kop1"/>
         <w:jc w:val="left"/>
       </w:pPr>
-      <w:bookmarkStart w:id="0" w:name="_Toc337066820"/>
+      <w:bookmarkStart w:id="0" w:name="_Toc430163623"/>
       <w:r>
         <w:lastRenderedPageBreak/>
         <w:t>1 Samenvatting</w:t>
@@ -1885,7 +1840,7 @@
       <w:pPr>
         <w:pStyle w:val="Kop2"/>
       </w:pPr>
-      <w:bookmarkStart w:id="1" w:name="_Toc337066821"/>
+      <w:bookmarkStart w:id="1" w:name="_Toc430163624"/>
       <w:r>
         <w:t>1.1 Samenvatting voor de klant</w:t>
       </w:r>
@@ -2043,7 +1998,7 @@
       <w:pPr>
         <w:pStyle w:val="Kop2"/>
       </w:pPr>
-      <w:bookmarkStart w:id="2" w:name="_Toc337066822"/>
+      <w:bookmarkStart w:id="2" w:name="_Toc430163625"/>
       <w:r>
         <w:t>1.2 Versiebeheer</w:t>
       </w:r>
@@ -2387,12 +2342,22 @@
                 <w:rFonts w:ascii="Arial" w:hAnsi="Arial" w:cs="Arial"/>
                 <w:b/>
                 <w:bCs/>
-                <w:color w:val="3366FF"/>
                 <w:sz w:val="16"/>
                 <w:szCs w:val="16"/>
                 <w:lang w:val="fr-FR"/>
               </w:rPr>
             </w:pPr>
+            <w:r>
+              <w:rPr>
+                <w:rFonts w:ascii="Arial" w:hAnsi="Arial" w:cs="Arial"/>
+                <w:b/>
+                <w:bCs/>
+                <w:sz w:val="16"/>
+                <w:szCs w:val="16"/>
+                <w:lang w:val="fr-FR"/>
+              </w:rPr>
+              <w:t>1.0</w:t>
+            </w:r>
           </w:p>
         </w:tc>
         <w:tc>
@@ -2413,6 +2378,17 @@
                 <w:lang w:val="fr-FR"/>
               </w:rPr>
             </w:pPr>
+            <w:r>
+              <w:rPr>
+                <w:rFonts w:ascii="Arial" w:hAnsi="Arial" w:cs="Arial"/>
+                <w:b/>
+                <w:bCs/>
+                <w:sz w:val="16"/>
+                <w:szCs w:val="16"/>
+                <w:lang w:val="fr-FR"/>
+              </w:rPr>
+              <w:t>1.0</w:t>
+            </w:r>
           </w:p>
         </w:tc>
         <w:tc>
@@ -2433,6 +2409,17 @@
                 <w:lang w:val="fr-FR"/>
               </w:rPr>
             </w:pPr>
+            <w:r>
+              <w:rPr>
+                <w:rFonts w:ascii="Arial" w:hAnsi="Arial" w:cs="Arial"/>
+                <w:b/>
+                <w:bCs/>
+                <w:sz w:val="16"/>
+                <w:szCs w:val="16"/>
+                <w:lang w:val="fr-FR"/>
+              </w:rPr>
+              <w:t>16-9-2015</w:t>
+            </w:r>
           </w:p>
         </w:tc>
         <w:tc>
@@ -2453,6 +2440,19 @@
                 <w:lang w:val="fr-FR"/>
               </w:rPr>
             </w:pPr>
+            <w:proofErr w:type="spellStart"/>
+            <w:r>
+              <w:rPr>
+                <w:rFonts w:ascii="Arial" w:hAnsi="Arial" w:cs="Arial"/>
+                <w:b/>
+                <w:bCs/>
+                <w:sz w:val="16"/>
+                <w:szCs w:val="16"/>
+                <w:lang w:val="fr-FR"/>
+              </w:rPr>
+              <w:t>Àranka</w:t>
+            </w:r>
+            <w:proofErr w:type="spellEnd"/>
           </w:p>
         </w:tc>
         <w:tc>
@@ -2473,6 +2473,67 @@
                 <w:lang w:val="fr-FR"/>
               </w:rPr>
             </w:pPr>
+            <w:proofErr w:type="spellStart"/>
+            <w:r>
+              <w:rPr>
+                <w:rFonts w:ascii="Arial" w:hAnsi="Arial" w:cs="Arial"/>
+                <w:b/>
+                <w:bCs/>
+                <w:sz w:val="16"/>
+                <w:szCs w:val="16"/>
+                <w:lang w:val="fr-FR"/>
+              </w:rPr>
+              <w:t>Laatste</w:t>
+            </w:r>
+            <w:proofErr w:type="spellEnd"/>
+            <w:r>
+              <w:rPr>
+                <w:rFonts w:ascii="Arial" w:hAnsi="Arial" w:cs="Arial"/>
+                <w:b/>
+                <w:bCs/>
+                <w:sz w:val="16"/>
+                <w:szCs w:val="16"/>
+                <w:lang w:val="fr-FR"/>
+              </w:rPr>
+              <w:t xml:space="preserve"> </w:t>
+            </w:r>
+            <w:proofErr w:type="spellStart"/>
+            <w:r>
+              <w:rPr>
+                <w:rFonts w:ascii="Arial" w:hAnsi="Arial" w:cs="Arial"/>
+                <w:b/>
+                <w:bCs/>
+                <w:sz w:val="16"/>
+                <w:szCs w:val="16"/>
+                <w:lang w:val="fr-FR"/>
+              </w:rPr>
+              <w:t>aanpassingen</w:t>
+            </w:r>
+            <w:proofErr w:type="spellEnd"/>
+            <w:r>
+              <w:rPr>
+                <w:rFonts w:ascii="Arial" w:hAnsi="Arial" w:cs="Arial"/>
+                <w:b/>
+                <w:bCs/>
+                <w:sz w:val="16"/>
+                <w:szCs w:val="16"/>
+                <w:lang w:val="fr-FR"/>
+              </w:rPr>
+              <w:t xml:space="preserve"> </w:t>
+            </w:r>
+            <w:proofErr w:type="spellStart"/>
+            <w:r>
+              <w:rPr>
+                <w:rFonts w:ascii="Arial" w:hAnsi="Arial" w:cs="Arial"/>
+                <w:b/>
+                <w:bCs/>
+                <w:sz w:val="16"/>
+                <w:szCs w:val="16"/>
+                <w:lang w:val="fr-FR"/>
+              </w:rPr>
+              <w:t>gemaakt</w:t>
+            </w:r>
+            <w:proofErr w:type="spellEnd"/>
           </w:p>
         </w:tc>
       </w:tr>
@@ -2696,7 +2757,7 @@
       <w:pPr>
         <w:pStyle w:val="Kop2"/>
       </w:pPr>
-      <w:bookmarkStart w:id="3" w:name="_Toc337066823"/>
+      <w:bookmarkStart w:id="3" w:name="_Toc430163626"/>
       <w:r>
         <w:t>1.3 Verzendlijst</w:t>
       </w:r>
@@ -2829,7 +2890,15 @@
           <w:sz w:val="22"/>
           <w:szCs w:val="22"/>
         </w:rPr>
-        <w:t>Meneer Fransen</w:t>
+        <w:t>Meneer Franz</w:t>
+      </w:r>
+      <w:r>
+        <w:rPr>
+          <w:rFonts w:ascii="Arial" w:hAnsi="Arial" w:cs="Arial"/>
+          <w:sz w:val="22"/>
+          <w:szCs w:val="22"/>
+        </w:rPr>
+        <w:t>en</w:t>
       </w:r>
     </w:p>
     <w:p>
@@ -2856,7 +2925,7 @@
         </w:rPr>
         <w:br w:type="page"/>
       </w:r>
-      <w:bookmarkStart w:id="4" w:name="_Toc337066824"/>
+      <w:bookmarkStart w:id="4" w:name="_Toc430163627"/>
       <w:r>
         <w:lastRenderedPageBreak/>
         <w:t>2 Plan van aanpak</w:t>
@@ -2879,7 +2948,7 @@
       <w:pPr>
         <w:pStyle w:val="Kop2"/>
       </w:pPr>
-      <w:bookmarkStart w:id="5" w:name="_Toc337066825"/>
+      <w:bookmarkStart w:id="5" w:name="_Toc430163628"/>
       <w:r>
         <w:t>2.1 Op te leveren producten</w:t>
       </w:r>
@@ -3027,7 +3096,7 @@
       <w:pPr>
         <w:pStyle w:val="Kop2"/>
       </w:pPr>
-      <w:bookmarkStart w:id="6" w:name="_Toc337066826"/>
+      <w:bookmarkStart w:id="6" w:name="_Toc430163629"/>
       <w:r>
         <w:t>2.2 Planning</w:t>
       </w:r>
@@ -3083,7 +3152,7 @@
         <w:pStyle w:val="Kop1"/>
         <w:jc w:val="left"/>
       </w:pPr>
-      <w:bookmarkStart w:id="7" w:name="_Toc337066827"/>
+      <w:bookmarkStart w:id="7" w:name="_Toc430163630"/>
       <w:r>
         <w:lastRenderedPageBreak/>
         <w:t>3 Programma van eisen</w:t>
@@ -3108,7 +3177,7 @@
       <w:pPr>
         <w:pStyle w:val="Kop2"/>
       </w:pPr>
-      <w:bookmarkStart w:id="8" w:name="_Toc337066828"/>
+      <w:bookmarkStart w:id="8" w:name="_Toc430163631"/>
       <w:r>
         <w:t>3.1 Doelstelling</w:t>
       </w:r>
@@ -3150,7 +3219,7 @@
       <w:pPr>
         <w:pStyle w:val="Kop2"/>
       </w:pPr>
-      <w:bookmarkStart w:id="9" w:name="_Toc337066829"/>
+      <w:bookmarkStart w:id="9" w:name="_Toc430163632"/>
       <w:r>
         <w:t>3.2 Huidige situatie</w:t>
       </w:r>
@@ -3182,7 +3251,7 @@
       <w:pPr>
         <w:pStyle w:val="Kop2"/>
       </w:pPr>
-      <w:bookmarkStart w:id="10" w:name="_Toc337066830"/>
+      <w:bookmarkStart w:id="10" w:name="_Toc430163633"/>
       <w:r>
         <w:t>3.3 Reden van verandering/aanpassing</w:t>
       </w:r>
@@ -3219,7 +3288,7 @@
       <w:pPr>
         <w:pStyle w:val="Kop2"/>
       </w:pPr>
-      <w:bookmarkStart w:id="11" w:name="_Toc337066831"/>
+      <w:bookmarkStart w:id="11" w:name="_Toc430163634"/>
       <w:r>
         <w:t>3.4 Nieuwe situatie</w:t>
       </w:r>
@@ -3253,7 +3322,7 @@
       <w:pPr>
         <w:pStyle w:val="Kop2"/>
       </w:pPr>
-      <w:bookmarkStart w:id="12" w:name="_Toc337066832"/>
+      <w:bookmarkStart w:id="12" w:name="_Toc430163635"/>
       <w:r>
         <w:t>3.5 Functionele eisen gesteld aan de nieuwe situatie</w:t>
       </w:r>
@@ -3928,7 +3997,7 @@
       <w:pPr>
         <w:pStyle w:val="Kop2"/>
       </w:pPr>
-      <w:bookmarkStart w:id="13" w:name="_Toc337066833"/>
+      <w:bookmarkStart w:id="13" w:name="_Toc430163636"/>
       <w:r>
         <w:t>3.5 Systeemeisen gesteld aan de nieuwe situatie</w:t>
       </w:r>
@@ -3984,11 +4053,26 @@
         <w:pStyle w:val="Kop1"/>
         <w:jc w:val="left"/>
       </w:pPr>
-      <w:bookmarkStart w:id="14" w:name="_Toc337066834"/>
+      <w:bookmarkStart w:id="14" w:name="_Toc430163637"/>
       <w:r>
         <w:t>4 Interface</w:t>
       </w:r>
       <w:bookmarkEnd w:id="14"/>
+    </w:p>
+    <w:p/>
+    <w:p>
+      <w:pPr>
+        <w:pStyle w:val="Kop2"/>
+        <w:rPr>
+          <w:sz w:val="22"/>
+          <w:szCs w:val="22"/>
+        </w:rPr>
+      </w:pPr>
+      <w:bookmarkStart w:id="15" w:name="_Toc430163638"/>
+      <w:r>
+        <w:t>4.1 Interface</w:t>
+      </w:r>
+      <w:bookmarkEnd w:id="15"/>
     </w:p>
     <w:p>
       <w:pPr>
@@ -4009,10 +4093,26 @@
           <w:szCs w:val="22"/>
         </w:rPr>
         <w:drawing>
-          <wp:inline distT="0" distB="0" distL="0" distR="0">
+          <wp:anchor distT="0" distB="0" distL="114300" distR="114300" simplePos="0" relativeHeight="251658240" behindDoc="1" locked="0" layoutInCell="1" allowOverlap="1">
+            <wp:simplePos x="0" y="0"/>
+            <wp:positionH relativeFrom="column">
+              <wp:posOffset>1176655</wp:posOffset>
+            </wp:positionH>
+            <wp:positionV relativeFrom="paragraph">
+              <wp:posOffset>1267460</wp:posOffset>
+            </wp:positionV>
             <wp:extent cx="5048250" cy="1876425"/>
             <wp:effectExtent l="19050" t="0" r="0" b="0"/>
-            <wp:docPr id="14" name="Afbeelding 14"/>
+            <wp:wrapTight wrapText="bothSides">
+              <wp:wrapPolygon edited="0">
+                <wp:start x="-82" y="0"/>
+                <wp:lineTo x="-82" y="21490"/>
+                <wp:lineTo x="21600" y="21490"/>
+                <wp:lineTo x="21600" y="0"/>
+                <wp:lineTo x="-82" y="0"/>
+              </wp:wrapPolygon>
+            </wp:wrapTight>
+            <wp:docPr id="5" name="Afbeelding 14"/>
             <wp:cNvGraphicFramePr>
               <a:graphicFrameLocks xmlns:a="http://schemas.openxmlformats.org/drawingml/2006/main" noChangeAspect="1"/>
             </wp:cNvGraphicFramePr>
@@ -4051,8 +4151,52 @@
                 </pic:pic>
               </a:graphicData>
             </a:graphic>
-          </wp:inline>
+          </wp:anchor>
         </w:drawing>
+      </w:r>
+      <w:r>
+        <w:rPr>
+          <w:rFonts w:ascii="Arial" w:hAnsi="Arial" w:cs="Arial"/>
+          <w:sz w:val="22"/>
+          <w:szCs w:val="22"/>
+        </w:rPr>
+        <w:t xml:space="preserve">Hoofdscherm van onze website is erg eenvoudig. Je hebt het standaard menu met het logo eronder. Hiernaast staat een contact </w:t>
+      </w:r>
+      <w:proofErr w:type="spellStart"/>
+      <w:r>
+        <w:rPr>
+          <w:rFonts w:ascii="Arial" w:hAnsi="Arial" w:cs="Arial"/>
+          <w:sz w:val="22"/>
+          <w:szCs w:val="22"/>
+        </w:rPr>
+        <w:t>div</w:t>
+      </w:r>
+      <w:proofErr w:type="spellEnd"/>
+      <w:r>
+        <w:rPr>
+          <w:rFonts w:ascii="Arial" w:hAnsi="Arial" w:cs="Arial"/>
+          <w:sz w:val="22"/>
+          <w:szCs w:val="22"/>
+        </w:rPr>
+        <w:t xml:space="preserve"> met alle contact informatie. Alles bij elkaar hierboven is de </w:t>
+      </w:r>
+      <w:proofErr w:type="spellStart"/>
+      <w:r>
+        <w:rPr>
+          <w:rFonts w:ascii="Arial" w:hAnsi="Arial" w:cs="Arial"/>
+          <w:sz w:val="22"/>
+          <w:szCs w:val="22"/>
+        </w:rPr>
+        <w:t>header</w:t>
+      </w:r>
+      <w:proofErr w:type="spellEnd"/>
+      <w:r>
+        <w:rPr>
+          <w:rFonts w:ascii="Arial" w:hAnsi="Arial" w:cs="Arial"/>
+          <w:sz w:val="22"/>
+          <w:szCs w:val="22"/>
+        </w:rPr>
+        <w:t xml:space="preserve"> voor elke pagina die aangemaakt wordt. Op de hoofdpagina heb je 3 besproken onderwerpen. De Bioscoop, Restaurant en Het Uitgaanscentrum. Deze onderwerpen word alle 3 neergezet met een plaatje, enthousiaste tekst en een link naar de pagina van dit onderwerp. Rest van de pagina's hebben de zelfde indeling met grote knoppen voor menu en dus overzichtelijk te houden voor de mensen.</w:t>
       </w:r>
     </w:p>
     <w:p>
@@ -4062,14 +4206,10 @@
         <w:adjustRightInd w:val="0"/>
         <w:rPr>
           <w:rFonts w:ascii="Arial" w:hAnsi="Arial" w:cs="Arial"/>
-        </w:rPr>
-      </w:pPr>
-      <w:r>
-        <w:rPr>
-          <w:rFonts w:ascii="Arial" w:hAnsi="Arial" w:cs="Arial"/>
-        </w:rPr>
-        <w:t>De opties zullen aangegeven worden op de bovenstaande manier.</w:t>
-      </w:r>
+          <w:sz w:val="22"/>
+          <w:szCs w:val="22"/>
+        </w:rPr>
+      </w:pPr>
     </w:p>
     <w:p>
       <w:pPr>
@@ -4078,13 +4218,61 @@
         <w:adjustRightInd w:val="0"/>
         <w:rPr>
           <w:rFonts w:ascii="Arial" w:hAnsi="Arial" w:cs="Arial"/>
-        </w:rPr>
-      </w:pPr>
-      <w:r>
-        <w:rPr>
-          <w:rFonts w:ascii="Arial" w:hAnsi="Arial" w:cs="Arial"/>
-        </w:rPr>
-        <w:t>Er zal altijd boven aan een menubalk staan met een Home, Restaurant, Uitgaan, Bioscoop knop.</w:t>
+          <w:sz w:val="22"/>
+          <w:szCs w:val="22"/>
+        </w:rPr>
+      </w:pPr>
+      <w:r>
+        <w:rPr>
+          <w:rFonts w:ascii="Arial" w:hAnsi="Arial" w:cs="Arial"/>
+          <w:sz w:val="22"/>
+          <w:szCs w:val="22"/>
+        </w:rPr>
+        <w:t>De code die nodig is voor het realiseren is HTM</w:t>
+      </w:r>
+      <w:r>
+        <w:rPr>
+          <w:rFonts w:ascii="Arial" w:hAnsi="Arial" w:cs="Arial"/>
+          <w:sz w:val="22"/>
+          <w:szCs w:val="22"/>
+        </w:rPr>
+        <w:t xml:space="preserve">L, </w:t>
+      </w:r>
+      <w:proofErr w:type="spellStart"/>
+      <w:r>
+        <w:rPr>
+          <w:rFonts w:ascii="Arial" w:hAnsi="Arial" w:cs="Arial"/>
+          <w:sz w:val="22"/>
+          <w:szCs w:val="22"/>
+        </w:rPr>
+        <w:t>Javascript</w:t>
+      </w:r>
+      <w:proofErr w:type="spellEnd"/>
+      <w:r>
+        <w:rPr>
+          <w:rFonts w:ascii="Arial" w:hAnsi="Arial" w:cs="Arial"/>
+          <w:sz w:val="22"/>
+          <w:szCs w:val="22"/>
+        </w:rPr>
+        <w:t xml:space="preserve">, PHP, </w:t>
+      </w:r>
+      <w:proofErr w:type="spellStart"/>
+      <w:r>
+        <w:rPr>
+          <w:rFonts w:ascii="Arial" w:hAnsi="Arial" w:cs="Arial"/>
+          <w:sz w:val="22"/>
+          <w:szCs w:val="22"/>
+        </w:rPr>
+        <w:t>MySQL</w:t>
+      </w:r>
+      <w:proofErr w:type="spellEnd"/>
+      <w:r>
+        <w:rPr>
+          <w:rFonts w:ascii="Arial" w:hAnsi="Arial" w:cs="Arial"/>
+          <w:sz w:val="22"/>
+          <w:szCs w:val="22"/>
+        </w:rPr>
+        <w:t>, CSS.</w:t>
       </w:r>
     </w:p>
     <w:p>
@@ -4094,63 +4282,6 @@
         <w:adjustRightInd w:val="0"/>
         <w:rPr>
           <w:rFonts w:ascii="Arial" w:hAnsi="Arial" w:cs="Arial"/>
-        </w:rPr>
-      </w:pPr>
-      <w:r>
-        <w:rPr>
-          <w:rFonts w:ascii="Arial" w:hAnsi="Arial" w:cs="Arial"/>
-        </w:rPr>
-        <w:t>De website zal op de meeste plekken een standaard overzichtelijke en makkelijke opmaak hebben zodat men snel naar de gewenste pagina kan.</w:t>
-      </w:r>
-    </w:p>
-    <w:p>
-      <w:pPr>
-        <w:pStyle w:val="Kop2"/>
-      </w:pPr>
-      <w:bookmarkStart w:id="15" w:name="_Toc337066835"/>
-    </w:p>
-    <w:p>
-      <w:pPr>
-        <w:pStyle w:val="Kop2"/>
-      </w:pPr>
-    </w:p>
-    <w:p>
-      <w:pPr>
-        <w:pStyle w:val="Kop2"/>
-      </w:pPr>
-    </w:p>
-    <w:p>
-      <w:pPr>
-        <w:pStyle w:val="Kop2"/>
-        <w:rPr>
-          <w:sz w:val="22"/>
-          <w:szCs w:val="22"/>
-        </w:rPr>
-      </w:pPr>
-      <w:r>
-        <w:t>4.1 Interface</w:t>
-      </w:r>
-      <w:bookmarkEnd w:id="15"/>
-    </w:p>
-    <w:p>
-      <w:pPr>
-        <w:autoSpaceDE w:val="0"/>
-        <w:autoSpaceDN w:val="0"/>
-        <w:adjustRightInd w:val="0"/>
-        <w:rPr>
-          <w:rFonts w:ascii="Arial" w:hAnsi="Arial" w:cs="Arial"/>
-          <w:sz w:val="22"/>
-          <w:szCs w:val="22"/>
-        </w:rPr>
-      </w:pPr>
-    </w:p>
-    <w:p>
-      <w:pPr>
-        <w:autoSpaceDE w:val="0"/>
-        <w:autoSpaceDN w:val="0"/>
-        <w:adjustRightInd w:val="0"/>
-        <w:rPr>
-          <w:rFonts w:ascii="Arial" w:hAnsi="Arial" w:cs="Arial"/>
           <w:color w:val="3366FF"/>
           <w:sz w:val="22"/>
           <w:szCs w:val="22"/>
@@ -4160,13 +4291,19 @@
     <w:p>
       <w:pPr>
         <w:pStyle w:val="Kop2"/>
+      </w:pPr>
+    </w:p>
+    <w:p>
+      <w:pPr>
+        <w:pStyle w:val="Kop2"/>
         <w:rPr>
           <w:sz w:val="22"/>
           <w:szCs w:val="22"/>
         </w:rPr>
       </w:pPr>
-      <w:bookmarkStart w:id="16" w:name="_Toc337066836"/>
-      <w:r>
+      <w:bookmarkStart w:id="16" w:name="_Toc430163639"/>
+      <w:r>
+        <w:lastRenderedPageBreak/>
         <w:t>4.2 Schema’s</w:t>
       </w:r>
       <w:bookmarkEnd w:id="16"/>
@@ -4208,7 +4345,7 @@
         <w:pStyle w:val="Kop1"/>
         <w:jc w:val="left"/>
       </w:pPr>
-      <w:bookmarkStart w:id="17" w:name="_Toc337066837"/>
+      <w:bookmarkStart w:id="17" w:name="_Toc430163640"/>
       <w:r>
         <w:rPr>
           <w:rStyle w:val="Kop2Char"/>
@@ -4230,7 +4367,7 @@
           <w:szCs w:val="22"/>
         </w:rPr>
       </w:pPr>
-      <w:bookmarkStart w:id="18" w:name="_Toc337066838"/>
+      <w:bookmarkStart w:id="18" w:name="_Toc430163641"/>
       <w:r>
         <w:t>5.1 De database</w:t>
       </w:r>
@@ -4240,16 +4377,36 @@
       <w:pPr>
         <w:pStyle w:val="Plattetekst"/>
         <w:rPr>
-          <w:color w:val="3366FF"/>
           <w:szCs w:val="22"/>
         </w:rPr>
       </w:pPr>
       <w:r>
         <w:rPr>
-          <w:color w:val="3366FF"/>
           <w:szCs w:val="22"/>
         </w:rPr>
-        <w:t>In de meeste gevallen wordt een database gebruikt om gegevens op te halen of op te slaan.</w:t>
+        <w:t xml:space="preserve">We hebben 2 tabellen. 1 waarin we de verschillende hoofdonderwerpen in zetten zoals: Voorgerecht, Hoofdgerecht, Nagerecht en Dranken. Deze hebben een ID die verwijzen naar een andere tabel. In de andere tabel zitten alle producten, deze producten worden gekoppeld aan een hoofdonderwerp via een Index die gelijk is aan het ID van de eerste tabel. Zo kunnen we oneindig veel producten en menu's toevoegen. Maar ze worden telkens wel goed gerangschikt omdat de Index en ID een relatie hebben. </w:t>
+      </w:r>
+    </w:p>
+    <w:p>
+      <w:pPr>
+        <w:pStyle w:val="Plattetekst"/>
+        <w:rPr>
+          <w:szCs w:val="22"/>
+        </w:rPr>
+      </w:pPr>
+    </w:p>
+    <w:p>
+      <w:pPr>
+        <w:pStyle w:val="Plattetekst"/>
+        <w:rPr>
+          <w:szCs w:val="22"/>
+        </w:rPr>
+      </w:pPr>
+      <w:r>
+        <w:rPr>
+          <w:szCs w:val="22"/>
+        </w:rPr>
+        <w:t xml:space="preserve">Alle velden moeten gevuld worden. </w:t>
       </w:r>
     </w:p>
     <w:p>
@@ -4259,20 +4416,205 @@
         <w:adjustRightInd w:val="0"/>
         <w:rPr>
           <w:rFonts w:ascii="Arial" w:hAnsi="Arial" w:cs="Arial"/>
+          <w:sz w:val="22"/>
+          <w:szCs w:val="22"/>
+        </w:rPr>
+      </w:pPr>
+    </w:p>
+    <w:p>
+      <w:pPr>
+        <w:pStyle w:val="Kop2"/>
+      </w:pPr>
+      <w:bookmarkStart w:id="19" w:name="_Toc430163642"/>
+      <w:r>
+        <w:t>5.2 Het ER Model</w:t>
+      </w:r>
+      <w:bookmarkEnd w:id="19"/>
+    </w:p>
+    <w:p>
+      <w:r>
+        <w:rPr>
+          <w:noProof/>
+        </w:rPr>
+        <w:drawing>
+          <wp:anchor distT="0" distB="0" distL="114300" distR="114300" simplePos="0" relativeHeight="251659264" behindDoc="1" locked="0" layoutInCell="1" allowOverlap="1">
+            <wp:simplePos x="0" y="0"/>
+            <wp:positionH relativeFrom="column">
+              <wp:posOffset>-156845</wp:posOffset>
+            </wp:positionH>
+            <wp:positionV relativeFrom="paragraph">
+              <wp:posOffset>118110</wp:posOffset>
+            </wp:positionV>
+            <wp:extent cx="2724150" cy="2057400"/>
+            <wp:effectExtent l="19050" t="0" r="0" b="0"/>
+            <wp:wrapTight wrapText="bothSides">
+              <wp:wrapPolygon edited="0">
+                <wp:start x="-151" y="0"/>
+                <wp:lineTo x="-151" y="21400"/>
+                <wp:lineTo x="21600" y="21400"/>
+                <wp:lineTo x="21600" y="0"/>
+                <wp:lineTo x="-151" y="0"/>
+              </wp:wrapPolygon>
+            </wp:wrapTight>
+            <wp:docPr id="6" name="Afbeelding 5" descr="relatiediagram.png"/>
+            <wp:cNvGraphicFramePr>
+              <a:graphicFrameLocks xmlns:a="http://schemas.openxmlformats.org/drawingml/2006/main" noChangeAspect="1"/>
+            </wp:cNvGraphicFramePr>
+            <a:graphic xmlns:a="http://schemas.openxmlformats.org/drawingml/2006/main">
+              <a:graphicData uri="http://schemas.openxmlformats.org/drawingml/2006/picture">
+                <pic:pic xmlns:pic="http://schemas.openxmlformats.org/drawingml/2006/picture">
+                  <pic:nvPicPr>
+                    <pic:cNvPr id="0" name="relatiediagram.png"/>
+                    <pic:cNvPicPr/>
+                  </pic:nvPicPr>
+                  <pic:blipFill>
+                    <a:blip r:embed="rId14" cstate="print"/>
+                    <a:stretch>
+                      <a:fillRect/>
+                    </a:stretch>
+                  </pic:blipFill>
+                  <pic:spPr>
+                    <a:xfrm>
+                      <a:off x="0" y="0"/>
+                      <a:ext cx="2724150" cy="2057400"/>
+                    </a:xfrm>
+                    <a:prstGeom prst="rect">
+                      <a:avLst/>
+                    </a:prstGeom>
+                  </pic:spPr>
+                </pic:pic>
+              </a:graphicData>
+            </a:graphic>
+          </wp:anchor>
+        </w:drawing>
+      </w:r>
+    </w:p>
+    <w:p/>
+    <w:p/>
+    <w:p/>
+    <w:p>
+      <w:pPr>
+        <w:autoSpaceDE w:val="0"/>
+        <w:autoSpaceDN w:val="0"/>
+        <w:adjustRightInd w:val="0"/>
+        <w:rPr>
+          <w:rFonts w:ascii="Arial" w:hAnsi="Arial" w:cs="Arial"/>
+          <w:sz w:val="22"/>
+          <w:szCs w:val="22"/>
+        </w:rPr>
+      </w:pPr>
+    </w:p>
+    <w:p>
+      <w:pPr>
+        <w:pStyle w:val="Kop2"/>
+      </w:pPr>
+    </w:p>
+    <w:p>
+      <w:pPr>
+        <w:pStyle w:val="Kop2"/>
+      </w:pPr>
+    </w:p>
+    <w:p>
+      <w:pPr>
+        <w:pStyle w:val="Kop2"/>
+      </w:pPr>
+    </w:p>
+    <w:p>
+      <w:pPr>
+        <w:pStyle w:val="Kop2"/>
+      </w:pPr>
+    </w:p>
+    <w:p>
+      <w:pPr>
+        <w:pStyle w:val="Kop2"/>
+      </w:pPr>
+    </w:p>
+    <w:p>
+      <w:pPr>
+        <w:pStyle w:val="Kop2"/>
+      </w:pPr>
+    </w:p>
+    <w:p>
+      <w:pPr>
+        <w:pStyle w:val="Kop2"/>
+      </w:pPr>
+    </w:p>
+    <w:p>
+      <w:pPr>
+        <w:pStyle w:val="Kop2"/>
+      </w:pPr>
+    </w:p>
+    <w:p>
+      <w:pPr>
+        <w:pStyle w:val="Kop2"/>
+      </w:pPr>
+    </w:p>
+    <w:p>
+      <w:pPr>
+        <w:pStyle w:val="Kop2"/>
+      </w:pPr>
+    </w:p>
+    <w:p>
+      <w:pPr>
+        <w:pStyle w:val="Kop2"/>
+        <w:rPr>
+          <w:sz w:val="22"/>
+          <w:szCs w:val="22"/>
+        </w:rPr>
+      </w:pPr>
+      <w:bookmarkStart w:id="20" w:name="_Toc430163643"/>
+      <w:r>
+        <w:lastRenderedPageBreak/>
+        <w:t>5.3 Inhoud van de database</w:t>
+      </w:r>
+      <w:bookmarkEnd w:id="20"/>
+    </w:p>
+    <w:p>
+      <w:pPr>
+        <w:autoSpaceDE w:val="0"/>
+        <w:autoSpaceDN w:val="0"/>
+        <w:adjustRightInd w:val="0"/>
+        <w:rPr>
+          <w:rFonts w:ascii="Arial" w:hAnsi="Arial" w:cs="Arial"/>
+          <w:sz w:val="22"/>
+          <w:szCs w:val="22"/>
+        </w:rPr>
+      </w:pPr>
+      <w:r>
+        <w:rPr>
+          <w:rFonts w:ascii="Arial" w:hAnsi="Arial" w:cs="Arial"/>
+          <w:sz w:val="22"/>
+          <w:szCs w:val="22"/>
+        </w:rPr>
+        <w:t>De Database word zo groot als de klant zelf wilt. Wilt ie een heel uitgebreid menu, dan word de database ook groter. Wilt de klant een kleiner menu, dan is de database ook kleiner en sneller.</w:t>
+      </w:r>
+    </w:p>
+    <w:p>
+      <w:pPr>
+        <w:autoSpaceDE w:val="0"/>
+        <w:autoSpaceDN w:val="0"/>
+        <w:adjustRightInd w:val="0"/>
+        <w:rPr>
+          <w:rFonts w:ascii="Arial" w:hAnsi="Arial" w:cs="Arial"/>
           <w:color w:val="3366FF"/>
           <w:sz w:val="22"/>
           <w:szCs w:val="22"/>
         </w:rPr>
       </w:pPr>
-      <w:r>
-        <w:rPr>
-          <w:rFonts w:ascii="Arial" w:hAnsi="Arial" w:cs="Arial"/>
-          <w:color w:val="3366FF"/>
+    </w:p>
+    <w:p>
+      <w:pPr>
+        <w:pStyle w:val="Kop2"/>
+        <w:rPr>
           <w:sz w:val="22"/>
           <w:szCs w:val="22"/>
         </w:rPr>
-        <w:t>Het is van belang hoe deze database eruit ziet.</w:t>
-      </w:r>
+      </w:pPr>
+      <w:bookmarkStart w:id="21" w:name="_Toc430163644"/>
+      <w:r>
+        <w:t>5.4 Beheer en beveiliging van de database</w:t>
+      </w:r>
+      <w:bookmarkEnd w:id="21"/>
     </w:p>
     <w:p>
       <w:pPr>
@@ -4281,7 +4623,6 @@
         <w:adjustRightInd w:val="0"/>
         <w:rPr>
           <w:rFonts w:ascii="Arial" w:hAnsi="Arial" w:cs="Arial"/>
-          <w:color w:val="3366FF"/>
           <w:sz w:val="22"/>
           <w:szCs w:val="22"/>
         </w:rPr>
@@ -4289,429 +4630,11 @@
       <w:r>
         <w:rPr>
           <w:rFonts w:ascii="Arial" w:hAnsi="Arial" w:cs="Arial"/>
-          <w:color w:val="3366FF"/>
           <w:sz w:val="22"/>
           <w:szCs w:val="22"/>
         </w:rPr>
-        <w:t>Daarom moet je vanuit de functionele kant alles beschrijven.</w:t>
-      </w:r>
-    </w:p>
-    <w:p>
-      <w:pPr>
-        <w:numPr>
-          <w:ilvl w:val="0"/>
-          <w:numId w:val="2"/>
-        </w:numPr>
-        <w:autoSpaceDE w:val="0"/>
-        <w:autoSpaceDN w:val="0"/>
-        <w:adjustRightInd w:val="0"/>
-        <w:rPr>
-          <w:rFonts w:ascii="Arial" w:hAnsi="Arial" w:cs="Arial"/>
-          <w:color w:val="3366FF"/>
-          <w:sz w:val="22"/>
-          <w:szCs w:val="22"/>
-        </w:rPr>
-      </w:pPr>
-      <w:r>
-        <w:rPr>
-          <w:rFonts w:ascii="Arial" w:hAnsi="Arial" w:cs="Arial"/>
-          <w:color w:val="3366FF"/>
-          <w:sz w:val="22"/>
-          <w:szCs w:val="22"/>
-        </w:rPr>
-        <w:t>Hoe zien de tabellen eruit</w:t>
-      </w:r>
-    </w:p>
-    <w:p>
-      <w:pPr>
-        <w:numPr>
-          <w:ilvl w:val="0"/>
-          <w:numId w:val="2"/>
-        </w:numPr>
-        <w:autoSpaceDE w:val="0"/>
-        <w:autoSpaceDN w:val="0"/>
-        <w:adjustRightInd w:val="0"/>
-        <w:rPr>
-          <w:rFonts w:ascii="Arial" w:hAnsi="Arial" w:cs="Arial"/>
-          <w:color w:val="3366FF"/>
-          <w:sz w:val="22"/>
-          <w:szCs w:val="22"/>
-        </w:rPr>
-      </w:pPr>
-      <w:r>
-        <w:rPr>
-          <w:rFonts w:ascii="Arial" w:hAnsi="Arial" w:cs="Arial"/>
-          <w:color w:val="3366FF"/>
-          <w:sz w:val="22"/>
-          <w:szCs w:val="22"/>
-        </w:rPr>
-        <w:t>Welke velden bevat een tabel en waarom</w:t>
-      </w:r>
-    </w:p>
-    <w:p>
-      <w:pPr>
-        <w:numPr>
-          <w:ilvl w:val="0"/>
-          <w:numId w:val="2"/>
-        </w:numPr>
-        <w:autoSpaceDE w:val="0"/>
-        <w:autoSpaceDN w:val="0"/>
-        <w:adjustRightInd w:val="0"/>
-        <w:rPr>
-          <w:rFonts w:ascii="Arial" w:hAnsi="Arial" w:cs="Arial"/>
-          <w:color w:val="3366FF"/>
-          <w:sz w:val="22"/>
-          <w:szCs w:val="22"/>
-        </w:rPr>
-      </w:pPr>
-      <w:r>
-        <w:rPr>
-          <w:rFonts w:ascii="Arial" w:hAnsi="Arial" w:cs="Arial"/>
-          <w:color w:val="3366FF"/>
-          <w:sz w:val="22"/>
-          <w:szCs w:val="22"/>
-        </w:rPr>
-        <w:t>welke typering heeft een veld en waarom</w:t>
-      </w:r>
-    </w:p>
-    <w:p>
-      <w:pPr>
-        <w:numPr>
-          <w:ilvl w:val="0"/>
-          <w:numId w:val="2"/>
-        </w:numPr>
-        <w:autoSpaceDE w:val="0"/>
-        <w:autoSpaceDN w:val="0"/>
-        <w:adjustRightInd w:val="0"/>
-        <w:rPr>
-          <w:rFonts w:ascii="Arial" w:hAnsi="Arial" w:cs="Arial"/>
-          <w:color w:val="3366FF"/>
-          <w:sz w:val="22"/>
-          <w:szCs w:val="22"/>
-        </w:rPr>
-      </w:pPr>
-      <w:r>
-        <w:rPr>
-          <w:rFonts w:ascii="Arial" w:hAnsi="Arial" w:cs="Arial"/>
-          <w:color w:val="3366FF"/>
-          <w:sz w:val="22"/>
-          <w:szCs w:val="22"/>
-        </w:rPr>
-        <w:t>Zijn er sleutels gedefinieerd (</w:t>
-      </w:r>
-      <w:proofErr w:type="spellStart"/>
-      <w:r>
-        <w:rPr>
-          <w:rFonts w:ascii="Arial" w:hAnsi="Arial" w:cs="Arial"/>
-          <w:color w:val="3366FF"/>
-          <w:sz w:val="22"/>
-          <w:szCs w:val="22"/>
-        </w:rPr>
-        <w:t>maw</w:t>
-      </w:r>
-      <w:proofErr w:type="spellEnd"/>
-      <w:r>
-        <w:rPr>
-          <w:rFonts w:ascii="Arial" w:hAnsi="Arial" w:cs="Arial"/>
-          <w:color w:val="3366FF"/>
-          <w:sz w:val="22"/>
-          <w:szCs w:val="22"/>
-        </w:rPr>
-        <w:t xml:space="preserve"> is een veld uniek)</w:t>
-      </w:r>
-    </w:p>
-    <w:p>
-      <w:pPr>
-        <w:numPr>
-          <w:ilvl w:val="0"/>
-          <w:numId w:val="2"/>
-        </w:numPr>
-        <w:autoSpaceDE w:val="0"/>
-        <w:autoSpaceDN w:val="0"/>
-        <w:adjustRightInd w:val="0"/>
-        <w:rPr>
-          <w:rFonts w:ascii="Arial" w:hAnsi="Arial" w:cs="Arial"/>
-          <w:color w:val="3366FF"/>
-          <w:sz w:val="22"/>
-          <w:szCs w:val="22"/>
-        </w:rPr>
-      </w:pPr>
-      <w:r>
-        <w:rPr>
-          <w:rFonts w:ascii="Arial" w:hAnsi="Arial" w:cs="Arial"/>
-          <w:color w:val="3366FF"/>
-          <w:sz w:val="22"/>
-          <w:szCs w:val="22"/>
-        </w:rPr>
-        <w:t xml:space="preserve">Is er een </w:t>
-      </w:r>
-      <w:proofErr w:type="spellStart"/>
-      <w:r>
-        <w:rPr>
-          <w:rFonts w:ascii="Arial" w:hAnsi="Arial" w:cs="Arial"/>
-          <w:color w:val="3366FF"/>
-          <w:sz w:val="22"/>
-          <w:szCs w:val="22"/>
-        </w:rPr>
-        <w:t>format</w:t>
-      </w:r>
-      <w:proofErr w:type="spellEnd"/>
-      <w:r>
-        <w:rPr>
-          <w:rFonts w:ascii="Arial" w:hAnsi="Arial" w:cs="Arial"/>
-          <w:color w:val="3366FF"/>
-          <w:sz w:val="22"/>
-          <w:szCs w:val="22"/>
-        </w:rPr>
-        <w:t xml:space="preserve"> op het veld gelegd, bv. een postcode</w:t>
-      </w:r>
-    </w:p>
-    <w:p>
-      <w:pPr>
-        <w:autoSpaceDE w:val="0"/>
-        <w:autoSpaceDN w:val="0"/>
-        <w:adjustRightInd w:val="0"/>
-        <w:rPr>
-          <w:rFonts w:ascii="Arial" w:hAnsi="Arial" w:cs="Arial"/>
-          <w:color w:val="3366FF"/>
-          <w:sz w:val="22"/>
-          <w:szCs w:val="22"/>
-        </w:rPr>
-      </w:pPr>
-      <w:r>
-        <w:rPr>
-          <w:rFonts w:ascii="Arial" w:hAnsi="Arial" w:cs="Arial"/>
-          <w:color w:val="3366FF"/>
-          <w:sz w:val="22"/>
-          <w:szCs w:val="22"/>
-        </w:rPr>
-        <w:t xml:space="preserve">&lt;&lt;code en specifieke </w:t>
-      </w:r>
-      <w:proofErr w:type="spellStart"/>
-      <w:r>
-        <w:rPr>
-          <w:rFonts w:ascii="Arial" w:hAnsi="Arial" w:cs="Arial"/>
-          <w:color w:val="3366FF"/>
-          <w:sz w:val="22"/>
-          <w:szCs w:val="22"/>
-        </w:rPr>
-        <w:t>formats</w:t>
-      </w:r>
-      <w:proofErr w:type="spellEnd"/>
-      <w:r>
-        <w:rPr>
-          <w:rFonts w:ascii="Arial" w:hAnsi="Arial" w:cs="Arial"/>
-          <w:color w:val="3366FF"/>
-          <w:sz w:val="22"/>
-          <w:szCs w:val="22"/>
-        </w:rPr>
-        <w:t xml:space="preserve"> horen bij het technisch ontwerp, tenzij de klant dat moet weten&gt;&gt;</w:t>
-      </w:r>
-    </w:p>
-    <w:p>
-      <w:pPr>
-        <w:autoSpaceDE w:val="0"/>
-        <w:autoSpaceDN w:val="0"/>
-        <w:adjustRightInd w:val="0"/>
-        <w:rPr>
-          <w:rFonts w:ascii="Arial" w:hAnsi="Arial" w:cs="Arial"/>
-          <w:sz w:val="22"/>
-          <w:szCs w:val="22"/>
-        </w:rPr>
-      </w:pPr>
-    </w:p>
-    <w:p>
-      <w:pPr>
-        <w:pStyle w:val="Kop2"/>
-        <w:rPr>
-          <w:sz w:val="22"/>
-          <w:szCs w:val="22"/>
-        </w:rPr>
-      </w:pPr>
-      <w:bookmarkStart w:id="19" w:name="_Toc337066839"/>
-      <w:r>
-        <w:t>5.2 Het ER Model</w:t>
-      </w:r>
-      <w:bookmarkEnd w:id="19"/>
-    </w:p>
-    <w:p>
-      <w:pPr>
-        <w:autoSpaceDE w:val="0"/>
-        <w:autoSpaceDN w:val="0"/>
-        <w:adjustRightInd w:val="0"/>
-        <w:rPr>
-          <w:rFonts w:ascii="Arial" w:hAnsi="Arial" w:cs="Arial"/>
-          <w:color w:val="3366FF"/>
-          <w:sz w:val="22"/>
-          <w:szCs w:val="22"/>
-        </w:rPr>
-      </w:pPr>
-      <w:r>
-        <w:rPr>
-          <w:rFonts w:ascii="Arial" w:hAnsi="Arial" w:cs="Arial"/>
-          <w:color w:val="3366FF"/>
-          <w:sz w:val="22"/>
-          <w:szCs w:val="22"/>
-        </w:rPr>
-        <w:t>Welke relatie is er tussen de tabellen. Geef dit weer in een schema. Wat betekent deze relatie voor het muteren van gegevens. Waarom maak je deze keuzes.</w:t>
-      </w:r>
-    </w:p>
-    <w:p>
-      <w:pPr>
-        <w:autoSpaceDE w:val="0"/>
-        <w:autoSpaceDN w:val="0"/>
-        <w:adjustRightInd w:val="0"/>
-        <w:rPr>
-          <w:rFonts w:ascii="Arial" w:hAnsi="Arial" w:cs="Arial"/>
-          <w:color w:val="3366FF"/>
-          <w:sz w:val="22"/>
-          <w:szCs w:val="22"/>
-        </w:rPr>
-      </w:pPr>
-      <w:r>
-        <w:rPr>
-          <w:rFonts w:ascii="Arial" w:hAnsi="Arial" w:cs="Arial"/>
-          <w:color w:val="3366FF"/>
-          <w:sz w:val="22"/>
-          <w:szCs w:val="22"/>
-        </w:rPr>
-        <w:t>Zorg ervoor dat de database genormaliseerd is.</w:t>
-      </w:r>
-    </w:p>
-    <w:p>
-      <w:pPr>
-        <w:autoSpaceDE w:val="0"/>
-        <w:autoSpaceDN w:val="0"/>
-        <w:adjustRightInd w:val="0"/>
-        <w:rPr>
-          <w:rFonts w:ascii="Arial" w:hAnsi="Arial" w:cs="Arial"/>
-          <w:sz w:val="22"/>
-          <w:szCs w:val="22"/>
-        </w:rPr>
-      </w:pPr>
-    </w:p>
-    <w:p>
-      <w:pPr>
-        <w:pStyle w:val="Kop2"/>
-        <w:rPr>
-          <w:sz w:val="22"/>
-          <w:szCs w:val="22"/>
-        </w:rPr>
-      </w:pPr>
-      <w:bookmarkStart w:id="20" w:name="_Toc337066840"/>
-      <w:r>
-        <w:t>5.3 Inhoud van de database</w:t>
-      </w:r>
-      <w:bookmarkEnd w:id="20"/>
-    </w:p>
-    <w:p>
-      <w:pPr>
-        <w:autoSpaceDE w:val="0"/>
-        <w:autoSpaceDN w:val="0"/>
-        <w:adjustRightInd w:val="0"/>
-        <w:rPr>
-          <w:rFonts w:ascii="Arial" w:hAnsi="Arial" w:cs="Arial"/>
-          <w:color w:val="3366FF"/>
-          <w:sz w:val="22"/>
-          <w:szCs w:val="22"/>
-        </w:rPr>
-      </w:pPr>
-      <w:r>
-        <w:rPr>
-          <w:rFonts w:ascii="Arial" w:hAnsi="Arial" w:cs="Arial"/>
-          <w:color w:val="3366FF"/>
-          <w:sz w:val="22"/>
-          <w:szCs w:val="22"/>
-        </w:rPr>
-        <w:t xml:space="preserve">Ook de grootte is van belang voor de applicatie. Hoe groter de database, hoe sneller het systeem moet zijn </w:t>
-      </w:r>
-      <w:proofErr w:type="spellStart"/>
-      <w:r>
-        <w:rPr>
-          <w:rFonts w:ascii="Arial" w:hAnsi="Arial" w:cs="Arial"/>
-          <w:color w:val="3366FF"/>
-          <w:sz w:val="22"/>
-          <w:szCs w:val="22"/>
-        </w:rPr>
-        <w:t>ivm</w:t>
-      </w:r>
-      <w:proofErr w:type="spellEnd"/>
-      <w:r>
-        <w:rPr>
-          <w:rFonts w:ascii="Arial" w:hAnsi="Arial" w:cs="Arial"/>
-          <w:color w:val="3366FF"/>
-          <w:sz w:val="22"/>
-          <w:szCs w:val="22"/>
-        </w:rPr>
-        <w:t xml:space="preserve"> performance. Ook de hoeveelheid mutaties die verwacht gaan worden zijn van belang evenals de mogelijkheid tot het maken van </w:t>
-      </w:r>
-      <w:proofErr w:type="spellStart"/>
-      <w:r>
-        <w:rPr>
-          <w:rFonts w:ascii="Arial" w:hAnsi="Arial" w:cs="Arial"/>
-          <w:color w:val="3366FF"/>
-          <w:sz w:val="22"/>
-          <w:szCs w:val="22"/>
-        </w:rPr>
-        <w:t>backup</w:t>
-      </w:r>
-      <w:proofErr w:type="spellEnd"/>
-      <w:r>
-        <w:rPr>
-          <w:rFonts w:ascii="Arial" w:hAnsi="Arial" w:cs="Arial"/>
-          <w:color w:val="3366FF"/>
-          <w:sz w:val="22"/>
-          <w:szCs w:val="22"/>
-        </w:rPr>
-        <w:t>.</w:t>
-      </w:r>
-    </w:p>
-    <w:p>
-      <w:pPr>
-        <w:autoSpaceDE w:val="0"/>
-        <w:autoSpaceDN w:val="0"/>
-        <w:adjustRightInd w:val="0"/>
-        <w:rPr>
-          <w:rFonts w:ascii="Arial" w:hAnsi="Arial" w:cs="Arial"/>
-          <w:color w:val="3366FF"/>
-          <w:sz w:val="22"/>
-          <w:szCs w:val="22"/>
-        </w:rPr>
-      </w:pPr>
-    </w:p>
-    <w:p>
-      <w:pPr>
-        <w:pStyle w:val="Kop2"/>
-        <w:rPr>
-          <w:sz w:val="22"/>
-          <w:szCs w:val="22"/>
-        </w:rPr>
-      </w:pPr>
-      <w:bookmarkStart w:id="21" w:name="_Toc337066841"/>
-      <w:r>
-        <w:t>5.4 Beheer en beveiliging van de database</w:t>
-      </w:r>
-      <w:bookmarkEnd w:id="21"/>
-    </w:p>
-    <w:p>
-      <w:pPr>
-        <w:pStyle w:val="Plattetekst2"/>
-      </w:pPr>
-      <w:r>
-        <w:t>Beschrijf hier op welke manier hoe de klant het beheer wenst  en hoe de beveiliging er uit moet zien. Wie mag wat?</w:t>
-      </w:r>
-    </w:p>
-    <w:p>
-      <w:pPr>
-        <w:autoSpaceDE w:val="0"/>
-        <w:autoSpaceDN w:val="0"/>
-        <w:adjustRightInd w:val="0"/>
-        <w:rPr>
-          <w:rFonts w:ascii="Arial" w:hAnsi="Arial" w:cs="Arial"/>
-          <w:sz w:val="22"/>
-          <w:szCs w:val="22"/>
-        </w:rPr>
-      </w:pPr>
+        <w:t>De klant zal in het Menu van Het restaurant zelf producten kunnen toevoegen. Dit word dan automatisch in het database gezet.</w:t>
+      </w:r>
     </w:p>
     <w:p>
       <w:pPr>
@@ -4727,12 +4650,13 @@
         </w:rPr>
       </w:pPr>
     </w:p>
+    <w:p/>
     <w:p>
       <w:pPr>
         <w:pStyle w:val="Kop1"/>
         <w:jc w:val="left"/>
       </w:pPr>
-      <w:bookmarkStart w:id="22" w:name="_Toc337066842"/>
+      <w:bookmarkStart w:id="22" w:name="_Toc430163645"/>
       <w:r>
         <w:t>6 Slotconclusie</w:t>
       </w:r>
@@ -4758,7 +4682,7 @@
           <w:szCs w:val="22"/>
         </w:rPr>
       </w:pPr>
-      <w:bookmarkStart w:id="23" w:name="_Toc337066843"/>
+      <w:bookmarkStart w:id="23" w:name="_Toc430163646"/>
       <w:r>
         <w:t>6.1 Verantwoording</w:t>
       </w:r>
@@ -4778,84 +4702,32 @@
           <w:szCs w:val="22"/>
         </w:rPr>
       </w:pPr>
-    </w:p>
-    <w:p>
-      <w:pPr>
-        <w:pStyle w:val="Plattetekst"/>
-        <w:numPr>
-          <w:ilvl w:val="0"/>
-          <w:numId w:val="2"/>
-        </w:numPr>
-        <w:rPr>
-          <w:color w:val="3366FF"/>
-          <w:szCs w:val="22"/>
-        </w:rPr>
-      </w:pPr>
-      <w:r>
-        <w:rPr>
-          <w:color w:val="3366FF"/>
-          <w:szCs w:val="22"/>
-        </w:rPr>
-        <w:t xml:space="preserve">Hier beschrijf je tegen welke problemen je bent opgelopen. </w:t>
-      </w:r>
-    </w:p>
-    <w:p>
-      <w:pPr>
-        <w:pStyle w:val="Plattetekst"/>
-        <w:numPr>
-          <w:ilvl w:val="0"/>
-          <w:numId w:val="2"/>
-        </w:numPr>
-        <w:rPr>
-          <w:color w:val="3366FF"/>
-          <w:szCs w:val="22"/>
-        </w:rPr>
-      </w:pPr>
-      <w:r>
-        <w:rPr>
-          <w:color w:val="3366FF"/>
-          <w:szCs w:val="22"/>
-        </w:rPr>
-        <w:t>Welke problemen heb je wel aangepakt , welke niet en waarom</w:t>
-      </w:r>
-    </w:p>
-    <w:p>
-      <w:pPr>
-        <w:pStyle w:val="Plattetekst"/>
-        <w:numPr>
-          <w:ilvl w:val="0"/>
-          <w:numId w:val="2"/>
-        </w:numPr>
-        <w:rPr>
-          <w:color w:val="3366FF"/>
-          <w:szCs w:val="22"/>
-        </w:rPr>
-      </w:pPr>
-      <w:r>
-        <w:rPr>
-          <w:color w:val="3366FF"/>
-          <w:szCs w:val="22"/>
-        </w:rPr>
-        <w:t>Welke consequenties gaat de nieuwe situatie veroorzaken en hoe moet daar mee worden omgegaan.</w:t>
-      </w:r>
-    </w:p>
-    <w:p>
-      <w:pPr>
-        <w:pStyle w:val="Plattetekst"/>
-        <w:rPr>
-          <w:szCs w:val="22"/>
-        </w:rPr>
-      </w:pPr>
-    </w:p>
-    <w:p>
-      <w:pPr>
-        <w:pStyle w:val="Kop2"/>
-        <w:rPr>
+      <w:r>
+        <w:rPr>
+          <w:rFonts w:ascii="Arial" w:hAnsi="Arial" w:cs="Arial"/>
           <w:sz w:val="22"/>
           <w:szCs w:val="22"/>
         </w:rPr>
-      </w:pPr>
-      <w:bookmarkStart w:id="24" w:name="_Toc337066844"/>
+        <w:t>We hebben niet veel problemen gehad. Het voordeel was dat we heel gestructureerd werkten en dus alles op zijn tijd deden en niet een hele week tegen een probleem aankijken.</w:t>
+      </w:r>
+    </w:p>
+    <w:p>
+      <w:pPr>
+        <w:pStyle w:val="Plattetekst"/>
+        <w:rPr>
+          <w:szCs w:val="22"/>
+        </w:rPr>
+      </w:pPr>
+    </w:p>
+    <w:p>
+      <w:pPr>
+        <w:pStyle w:val="Kop2"/>
+        <w:rPr>
+          <w:sz w:val="22"/>
+          <w:szCs w:val="22"/>
+        </w:rPr>
+      </w:pPr>
+      <w:bookmarkStart w:id="24" w:name="_Toc430163647"/>
       <w:r>
         <w:t>6.2 Bronvermelding</w:t>
       </w:r>
@@ -4883,16 +4755,22 @@
         <w:rPr>
           <w:szCs w:val="22"/>
         </w:rPr>
-        <w:t xml:space="preserve">Document van de ALA van </w:t>
-      </w:r>
-      <w:proofErr w:type="spellStart"/>
-      <w:r>
+        <w:t xml:space="preserve">Document van de ALA </w:t>
+      </w:r>
+    </w:p>
+    <w:p>
+      <w:pPr>
+        <w:pStyle w:val="Plattetekst"/>
         <w:rPr>
           <w:szCs w:val="22"/>
         </w:rPr>
-        <w:t>Oemraw</w:t>
-      </w:r>
-      <w:proofErr w:type="spellEnd"/>
+      </w:pPr>
+      <w:r>
+        <w:rPr>
+          <w:szCs w:val="22"/>
+        </w:rPr>
+        <w:t>Zelf kennis</w:t>
+      </w:r>
     </w:p>
     <w:p>
       <w:pPr>
@@ -4901,28 +4779,14 @@
           <w:szCs w:val="22"/>
         </w:rPr>
       </w:pPr>
-      <w:r>
-        <w:rPr>
-          <w:szCs w:val="22"/>
-        </w:rPr>
-        <w:t>Zelf kennis</w:t>
-      </w:r>
-    </w:p>
-    <w:p>
-      <w:pPr>
-        <w:pStyle w:val="Plattetekst"/>
-        <w:rPr>
-          <w:szCs w:val="22"/>
-        </w:rPr>
-      </w:pPr>
     </w:p>
     <w:sectPr>
-      <w:headerReference w:type="even" r:id="rId14"/>
-      <w:headerReference w:type="default" r:id="rId15"/>
-      <w:footerReference w:type="even" r:id="rId16"/>
-      <w:footerReference w:type="default" r:id="rId17"/>
-      <w:headerReference w:type="first" r:id="rId18"/>
-      <w:footerReference w:type="first" r:id="rId19"/>
+      <w:headerReference w:type="even" r:id="rId15"/>
+      <w:headerReference w:type="default" r:id="rId16"/>
+      <w:footerReference w:type="even" r:id="rId17"/>
+      <w:footerReference w:type="default" r:id="rId18"/>
+      <w:headerReference w:type="first" r:id="rId19"/>
+      <w:footerReference w:type="first" r:id="rId20"/>
       <w:pgSz w:w="12240" w:h="15840"/>
       <w:pgMar w:top="1417" w:right="1417" w:bottom="1417" w:left="1417" w:header="708" w:footer="708" w:gutter="0"/>
       <w:pgNumType w:start="0"/>
@@ -4974,7 +4838,7 @@
         <w:rPr>
           <w:noProof/>
         </w:rPr>
-        <w:t>5</w:t>
+        <w:t>6</w:t>
       </w:r>
     </w:fldSimple>
   </w:p>
@@ -8433,6 +8297,13 @@
     <dgm:pt modelId="{9520839B-FE78-40FE-8876-595094175B88}" type="pres">
       <dgm:prSet presAssocID="{F0FC075A-E0B8-484A-9896-4856C2172119}" presName="Name35" presStyleLbl="parChTrans1D2" presStyleIdx="0" presStyleCnt="3"/>
       <dgm:spPr/>
+      <dgm:t>
+        <a:bodyPr/>
+        <a:lstStyle/>
+        <a:p>
+          <a:endParaRPr lang="nl-NL"/>
+        </a:p>
+      </dgm:t>
     </dgm:pt>
     <dgm:pt modelId="{5695D808-84A1-4706-87A4-16158F76A158}" type="pres">
       <dgm:prSet presAssocID="{6A6ED6A3-8475-4C7A-995D-47C8374BF979}" presName="hierRoot2" presStyleCnt="0">
@@ -8479,6 +8350,13 @@
     <dgm:pt modelId="{6E6E77F3-FDA4-4F4F-BD51-9B341FA2A043}" type="pres">
       <dgm:prSet presAssocID="{4F0E75A1-3B2E-4674-B8A4-0996B3C69AA0}" presName="Name35" presStyleLbl="parChTrans1D3" presStyleIdx="0" presStyleCnt="7"/>
       <dgm:spPr/>
+      <dgm:t>
+        <a:bodyPr/>
+        <a:lstStyle/>
+        <a:p>
+          <a:endParaRPr lang="nl-NL"/>
+        </a:p>
+      </dgm:t>
     </dgm:pt>
     <dgm:pt modelId="{9E76E434-49BE-4143-BF57-E7B7CB3468CD}" type="pres">
       <dgm:prSet presAssocID="{AD0B9F4C-F5E9-4C84-BA8D-332F7CC25FDC}" presName="hierRoot2" presStyleCnt="0">
@@ -8529,6 +8407,13 @@
     <dgm:pt modelId="{B624326D-E780-4030-A893-026F4F7564B4}" type="pres">
       <dgm:prSet presAssocID="{3CE555A8-1ED2-4C2C-A3E9-35BF5D6A740D}" presName="Name35" presStyleLbl="parChTrans1D3" presStyleIdx="1" presStyleCnt="7"/>
       <dgm:spPr/>
+      <dgm:t>
+        <a:bodyPr/>
+        <a:lstStyle/>
+        <a:p>
+          <a:endParaRPr lang="nl-NL"/>
+        </a:p>
+      </dgm:t>
     </dgm:pt>
     <dgm:pt modelId="{751AB140-88AC-4F95-BFBC-21AA87C60E13}" type="pres">
       <dgm:prSet presAssocID="{C88726B8-D762-478F-90DA-1C31E6AE3607}" presName="hierRoot2" presStyleCnt="0">
@@ -8583,6 +8468,13 @@
     <dgm:pt modelId="{52DF58E1-7F34-47F9-8699-0252D0919650}" type="pres">
       <dgm:prSet presAssocID="{80E22B97-582B-4145-A8F2-E4B65FBDB8CF}" presName="Name35" presStyleLbl="parChTrans1D2" presStyleIdx="1" presStyleCnt="3"/>
       <dgm:spPr/>
+      <dgm:t>
+        <a:bodyPr/>
+        <a:lstStyle/>
+        <a:p>
+          <a:endParaRPr lang="nl-NL"/>
+        </a:p>
+      </dgm:t>
     </dgm:pt>
     <dgm:pt modelId="{F82C0930-691A-4B69-B79E-C0386F975778}" type="pres">
       <dgm:prSet presAssocID="{6D7757BB-0F7C-4D1B-BA03-D943E80B8479}" presName="hierRoot2" presStyleCnt="0">
@@ -8629,6 +8521,13 @@
     <dgm:pt modelId="{B04DFEAF-331E-4DA3-9C1B-FD6F1B104E7F}" type="pres">
       <dgm:prSet presAssocID="{32B1D250-AC7D-4608-8653-1CDF8870A193}" presName="Name35" presStyleLbl="parChTrans1D3" presStyleIdx="2" presStyleCnt="7"/>
       <dgm:spPr/>
+      <dgm:t>
+        <a:bodyPr/>
+        <a:lstStyle/>
+        <a:p>
+          <a:endParaRPr lang="nl-NL"/>
+        </a:p>
+      </dgm:t>
     </dgm:pt>
     <dgm:pt modelId="{9DD1B73C-8CD7-41E0-B740-492AB5462F3A}" type="pres">
       <dgm:prSet presAssocID="{C2DF9287-9FA9-420E-8A29-0C1005914B03}" presName="hierRoot2" presStyleCnt="0">
@@ -8679,6 +8578,13 @@
     <dgm:pt modelId="{2154DB1B-5ECF-4E03-91E3-A52B32D4E739}" type="pres">
       <dgm:prSet presAssocID="{5854F043-4AD0-461F-AF09-E8F2748F34E3}" presName="Name35" presStyleLbl="parChTrans1D3" presStyleIdx="3" presStyleCnt="7"/>
       <dgm:spPr/>
+      <dgm:t>
+        <a:bodyPr/>
+        <a:lstStyle/>
+        <a:p>
+          <a:endParaRPr lang="nl-NL"/>
+        </a:p>
+      </dgm:t>
     </dgm:pt>
     <dgm:pt modelId="{EFB6235D-1BFE-4860-9F90-277D9F41F43D}" type="pres">
       <dgm:prSet presAssocID="{7E1446BB-14E2-41A1-8BF3-E551B460C8DD}" presName="hierRoot2" presStyleCnt="0">
@@ -8729,6 +8635,13 @@
     <dgm:pt modelId="{A356248D-48EF-4F9F-B523-B48F679E9717}" type="pres">
       <dgm:prSet presAssocID="{29B6D48A-6772-4FE2-977E-40F6A67552FD}" presName="Name35" presStyleLbl="parChTrans1D3" presStyleIdx="4" presStyleCnt="7"/>
       <dgm:spPr/>
+      <dgm:t>
+        <a:bodyPr/>
+        <a:lstStyle/>
+        <a:p>
+          <a:endParaRPr lang="nl-NL"/>
+        </a:p>
+      </dgm:t>
     </dgm:pt>
     <dgm:pt modelId="{E0C8D3B0-0C19-49F9-861B-DD1D2E805AA4}" type="pres">
       <dgm:prSet presAssocID="{14D30B90-B77A-4B81-9353-CB7EDB37731E}" presName="hierRoot2" presStyleCnt="0">
@@ -8783,6 +8696,13 @@
     <dgm:pt modelId="{C421F064-AEA8-4883-91A1-8D17E4DC4738}" type="pres">
       <dgm:prSet presAssocID="{61F7087D-49C0-4ED2-BCF4-44F16CE4D509}" presName="Name35" presStyleLbl="parChTrans1D2" presStyleIdx="2" presStyleCnt="3"/>
       <dgm:spPr/>
+      <dgm:t>
+        <a:bodyPr/>
+        <a:lstStyle/>
+        <a:p>
+          <a:endParaRPr lang="nl-NL"/>
+        </a:p>
+      </dgm:t>
     </dgm:pt>
     <dgm:pt modelId="{32F47748-6240-4756-A0BB-FEDCAB7A6680}" type="pres">
       <dgm:prSet presAssocID="{73C8942E-E4A1-4493-8EE4-A5CD096A2356}" presName="hierRoot2" presStyleCnt="0">
@@ -8829,6 +8749,13 @@
     <dgm:pt modelId="{6332C512-3E78-49FF-99FA-B8C7F87FB4D9}" type="pres">
       <dgm:prSet presAssocID="{7FB49856-D5AB-4953-A8C2-085D221449EF}" presName="Name35" presStyleLbl="parChTrans1D3" presStyleIdx="5" presStyleCnt="7"/>
       <dgm:spPr/>
+      <dgm:t>
+        <a:bodyPr/>
+        <a:lstStyle/>
+        <a:p>
+          <a:endParaRPr lang="nl-NL"/>
+        </a:p>
+      </dgm:t>
     </dgm:pt>
     <dgm:pt modelId="{BB7D7E79-9303-4CD3-846B-58694AF69D3F}" type="pres">
       <dgm:prSet presAssocID="{C2085750-3E53-43B5-96DE-24C1934F6E70}" presName="hierRoot2" presStyleCnt="0">
@@ -8879,6 +8806,13 @@
     <dgm:pt modelId="{624B6CCB-6BA8-4689-B97E-0EF2E91E2613}" type="pres">
       <dgm:prSet presAssocID="{ED2BBCE7-0F1B-4E08-BEDD-E27B4DD131AF}" presName="Name35" presStyleLbl="parChTrans1D3" presStyleIdx="6" presStyleCnt="7"/>
       <dgm:spPr/>
+      <dgm:t>
+        <a:bodyPr/>
+        <a:lstStyle/>
+        <a:p>
+          <a:endParaRPr lang="nl-NL"/>
+        </a:p>
+      </dgm:t>
     </dgm:pt>
     <dgm:pt modelId="{4161733D-174D-4532-BDBD-9C04B06AB022}" type="pres">
       <dgm:prSet presAssocID="{44BDF53D-F05A-4107-B409-518940524A91}" presName="hierRoot2" presStyleCnt="0">
@@ -8936,126 +8870,126 @@
     </dgm:pt>
   </dgm:ptLst>
   <dgm:cxnLst>
+    <dgm:cxn modelId="{37B6F7F6-0AE7-4134-9A63-E4CBC8123032}" type="presOf" srcId="{C2085750-3E53-43B5-96DE-24C1934F6E70}" destId="{B24D297D-35F7-4F94-A122-D7B29E89F59E}" srcOrd="0" destOrd="0" presId="urn:microsoft.com/office/officeart/2005/8/layout/orgChart1"/>
     <dgm:cxn modelId="{104674FC-334D-4546-AA05-F9FAB17961A0}" srcId="{50F8DD51-612A-47EF-A7BE-67573A2A892C}" destId="{B4514FC2-FCE9-4531-AB16-DAD2B6B3BC4D}" srcOrd="0" destOrd="0" parTransId="{061185C2-D865-4D4D-8396-65EC1DFE4D68}" sibTransId="{D578084B-E454-4E29-9037-2AC3F076C490}"/>
-    <dgm:cxn modelId="{9C87E42E-7D49-47E3-BBBF-953CAE1665BF}" type="presOf" srcId="{7E1446BB-14E2-41A1-8BF3-E551B460C8DD}" destId="{A303C54E-9CC8-4DBB-A80B-40E8CD165388}" srcOrd="1" destOrd="0" presId="urn:microsoft.com/office/officeart/2005/8/layout/orgChart1"/>
-    <dgm:cxn modelId="{6EA626A5-9E41-4077-86E7-91DE3E2EE973}" type="presOf" srcId="{C2085750-3E53-43B5-96DE-24C1934F6E70}" destId="{B24D297D-35F7-4F94-A122-D7B29E89F59E}" srcOrd="0" destOrd="0" presId="urn:microsoft.com/office/officeart/2005/8/layout/orgChart1"/>
-    <dgm:cxn modelId="{9FED6186-A1A2-4104-A8EC-EF3CCEBF76B1}" type="presOf" srcId="{4F0E75A1-3B2E-4674-B8A4-0996B3C69AA0}" destId="{6E6E77F3-FDA4-4F4F-BD51-9B341FA2A043}" srcOrd="0" destOrd="0" presId="urn:microsoft.com/office/officeart/2005/8/layout/orgChart1"/>
-    <dgm:cxn modelId="{9C3DA759-7688-4C3B-9B60-C8D9ECAD2CDF}" type="presOf" srcId="{C88726B8-D762-478F-90DA-1C31E6AE3607}" destId="{9156218F-FA5B-48BA-A74F-E5A1FA3A77D4}" srcOrd="0" destOrd="0" presId="urn:microsoft.com/office/officeart/2005/8/layout/orgChart1"/>
-    <dgm:cxn modelId="{234FA95C-45B5-4D89-BB78-8ECD440DA62E}" type="presOf" srcId="{80E22B97-582B-4145-A8F2-E4B65FBDB8CF}" destId="{52DF58E1-7F34-47F9-8699-0252D0919650}" srcOrd="0" destOrd="0" presId="urn:microsoft.com/office/officeart/2005/8/layout/orgChart1"/>
-    <dgm:cxn modelId="{0E9C9F65-C8E8-4B6F-AFFC-03713803C29F}" type="presOf" srcId="{C88726B8-D762-478F-90DA-1C31E6AE3607}" destId="{8A3E3864-7581-4A25-9E60-7C294FC746BB}" srcOrd="1" destOrd="0" presId="urn:microsoft.com/office/officeart/2005/8/layout/orgChart1"/>
-    <dgm:cxn modelId="{A50C2ECC-C7AE-4EFD-A72C-375CABA4C244}" type="presOf" srcId="{14D30B90-B77A-4B81-9353-CB7EDB37731E}" destId="{6450BA1F-B197-4220-ABF8-AA9FC3AD4E62}" srcOrd="1" destOrd="0" presId="urn:microsoft.com/office/officeart/2005/8/layout/orgChart1"/>
-    <dgm:cxn modelId="{B0E8A88A-F25C-43D6-B9FE-C3C1065D61C4}" type="presOf" srcId="{B4514FC2-FCE9-4531-AB16-DAD2B6B3BC4D}" destId="{7BED4BC2-4288-493F-9974-A52D923D42FA}" srcOrd="0" destOrd="0" presId="urn:microsoft.com/office/officeart/2005/8/layout/orgChart1"/>
-    <dgm:cxn modelId="{9972FC7B-BE98-4A17-9A0B-217F26BF0266}" type="presOf" srcId="{C2DF9287-9FA9-420E-8A29-0C1005914B03}" destId="{16EFB103-DF25-49C1-9E3F-E5B9A1C7D7B7}" srcOrd="0" destOrd="0" presId="urn:microsoft.com/office/officeart/2005/8/layout/orgChart1"/>
+    <dgm:cxn modelId="{EFFBF81B-B6E4-48A7-BDAD-E06ED6F3620B}" type="presOf" srcId="{F0FC075A-E0B8-484A-9896-4856C2172119}" destId="{9520839B-FE78-40FE-8876-595094175B88}" srcOrd="0" destOrd="0" presId="urn:microsoft.com/office/officeart/2005/8/layout/orgChart1"/>
+    <dgm:cxn modelId="{E4DF1D1E-2918-4101-BC95-101C6815C6AD}" type="presOf" srcId="{C88726B8-D762-478F-90DA-1C31E6AE3607}" destId="{8A3E3864-7581-4A25-9E60-7C294FC746BB}" srcOrd="1" destOrd="0" presId="urn:microsoft.com/office/officeart/2005/8/layout/orgChart1"/>
+    <dgm:cxn modelId="{0C818499-140B-4186-9394-9C52C6DE55FE}" type="presOf" srcId="{61F7087D-49C0-4ED2-BCF4-44F16CE4D509}" destId="{C421F064-AEA8-4883-91A1-8D17E4DC4738}" srcOrd="0" destOrd="0" presId="urn:microsoft.com/office/officeart/2005/8/layout/orgChart1"/>
+    <dgm:cxn modelId="{99C1D30C-4789-4A30-82F8-698BA0E6C8CB}" type="presOf" srcId="{32B1D250-AC7D-4608-8653-1CDF8870A193}" destId="{B04DFEAF-331E-4DA3-9C1B-FD6F1B104E7F}" srcOrd="0" destOrd="0" presId="urn:microsoft.com/office/officeart/2005/8/layout/orgChart1"/>
+    <dgm:cxn modelId="{7FE63C79-A68C-4453-9382-60B4253237D1}" type="presOf" srcId="{73C8942E-E4A1-4493-8EE4-A5CD096A2356}" destId="{5AB6A10B-12C7-48CF-A613-157B89EEE559}" srcOrd="1" destOrd="0" presId="urn:microsoft.com/office/officeart/2005/8/layout/orgChart1"/>
+    <dgm:cxn modelId="{A5885A88-B926-4F1C-B3EB-DDDB57CDC9A4}" type="presOf" srcId="{6A6ED6A3-8475-4C7A-995D-47C8374BF979}" destId="{F3F81B94-E025-4588-BAF5-41FBA38664B7}" srcOrd="1" destOrd="0" presId="urn:microsoft.com/office/officeart/2005/8/layout/orgChart1"/>
+    <dgm:cxn modelId="{E6C00645-D3A9-4323-9003-A3D12BC97211}" type="presOf" srcId="{14D30B90-B77A-4B81-9353-CB7EDB37731E}" destId="{6450BA1F-B197-4220-ABF8-AA9FC3AD4E62}" srcOrd="1" destOrd="0" presId="urn:microsoft.com/office/officeart/2005/8/layout/orgChart1"/>
     <dgm:cxn modelId="{AF45BC02-4B6B-47F4-AB31-4A72668A06CF}" srcId="{6A6ED6A3-8475-4C7A-995D-47C8374BF979}" destId="{AD0B9F4C-F5E9-4C84-BA8D-332F7CC25FDC}" srcOrd="0" destOrd="0" parTransId="{4F0E75A1-3B2E-4674-B8A4-0996B3C69AA0}" sibTransId="{E47717D6-08BD-45AC-9DB5-4F2B3A0661F8}"/>
-    <dgm:cxn modelId="{9D225A66-AC00-4641-B7B8-B30B9A004023}" type="presOf" srcId="{ED2BBCE7-0F1B-4E08-BEDD-E27B4DD131AF}" destId="{624B6CCB-6BA8-4689-B97E-0EF2E91E2613}" srcOrd="0" destOrd="0" presId="urn:microsoft.com/office/officeart/2005/8/layout/orgChart1"/>
-    <dgm:cxn modelId="{5983E7E7-95E0-48CD-8A6E-7D247E9A6944}" type="presOf" srcId="{6D7757BB-0F7C-4D1B-BA03-D943E80B8479}" destId="{4EECA61E-05DE-44F4-95BC-E8D16A6009BF}" srcOrd="0" destOrd="0" presId="urn:microsoft.com/office/officeart/2005/8/layout/orgChart1"/>
-    <dgm:cxn modelId="{B83BFD60-B9BE-4CD4-9BBF-6C4B51C825D2}" type="presOf" srcId="{44BDF53D-F05A-4107-B409-518940524A91}" destId="{3B3CAF98-983B-47BA-96AB-5E40354A9C0A}" srcOrd="0" destOrd="0" presId="urn:microsoft.com/office/officeart/2005/8/layout/orgChart1"/>
+    <dgm:cxn modelId="{CBF56C7E-3ACF-4EA2-BA09-B5B5DFBF972C}" type="presOf" srcId="{50F8DD51-612A-47EF-A7BE-67573A2A892C}" destId="{77B93A83-D905-435B-95E2-ADFD8CB4BA1B}" srcOrd="0" destOrd="0" presId="urn:microsoft.com/office/officeart/2005/8/layout/orgChart1"/>
     <dgm:cxn modelId="{21681EAF-4254-4C55-9C7C-0983B7902FEF}" srcId="{6A6ED6A3-8475-4C7A-995D-47C8374BF979}" destId="{C88726B8-D762-478F-90DA-1C31E6AE3607}" srcOrd="1" destOrd="0" parTransId="{3CE555A8-1ED2-4C2C-A3E9-35BF5D6A740D}" sibTransId="{A23F7130-4230-4F06-B32A-9C4519F1A513}"/>
-    <dgm:cxn modelId="{9C55E313-DDE2-4789-A52E-6CF5145DC79D}" type="presOf" srcId="{6A6ED6A3-8475-4C7A-995D-47C8374BF979}" destId="{F3F81B94-E025-4588-BAF5-41FBA38664B7}" srcOrd="1" destOrd="0" presId="urn:microsoft.com/office/officeart/2005/8/layout/orgChart1"/>
-    <dgm:cxn modelId="{0D2DE831-0E7F-41D4-ABC2-6891585A1115}" type="presOf" srcId="{73C8942E-E4A1-4493-8EE4-A5CD096A2356}" destId="{5AB6A10B-12C7-48CF-A613-157B89EEE559}" srcOrd="1" destOrd="0" presId="urn:microsoft.com/office/officeart/2005/8/layout/orgChart1"/>
+    <dgm:cxn modelId="{3FAC7008-D05F-4B9C-959B-34B0E4BFDCF8}" type="presOf" srcId="{7FB49856-D5AB-4953-A8C2-085D221449EF}" destId="{6332C512-3E78-49FF-99FA-B8C7F87FB4D9}" srcOrd="0" destOrd="0" presId="urn:microsoft.com/office/officeart/2005/8/layout/orgChart1"/>
+    <dgm:cxn modelId="{98555BCB-7A09-4FC1-9740-A11C9BC46ADC}" type="presOf" srcId="{C88726B8-D762-478F-90DA-1C31E6AE3607}" destId="{9156218F-FA5B-48BA-A74F-E5A1FA3A77D4}" srcOrd="0" destOrd="0" presId="urn:microsoft.com/office/officeart/2005/8/layout/orgChart1"/>
     <dgm:cxn modelId="{8578C28D-97A9-4335-89A2-D7317F65A624}" srcId="{B4514FC2-FCE9-4531-AB16-DAD2B6B3BC4D}" destId="{6D7757BB-0F7C-4D1B-BA03-D943E80B8479}" srcOrd="1" destOrd="0" parTransId="{80E22B97-582B-4145-A8F2-E4B65FBDB8CF}" sibTransId="{015187AF-5BCC-4906-97B2-09994609D9C4}"/>
-    <dgm:cxn modelId="{348E132E-E15F-4A8E-B295-A7075CD4C257}" type="presOf" srcId="{44BDF53D-F05A-4107-B409-518940524A91}" destId="{D5C67855-2DBA-48CA-A313-7CFB09FA139C}" srcOrd="1" destOrd="0" presId="urn:microsoft.com/office/officeart/2005/8/layout/orgChart1"/>
-    <dgm:cxn modelId="{A54BAA7F-8CB4-478C-9688-CC819D84EE44}" type="presOf" srcId="{B4514FC2-FCE9-4531-AB16-DAD2B6B3BC4D}" destId="{D69BF14A-5A9E-474D-9AD0-1620B5650A6A}" srcOrd="1" destOrd="0" presId="urn:microsoft.com/office/officeart/2005/8/layout/orgChart1"/>
+    <dgm:cxn modelId="{92E2DE47-B88A-49EC-A66A-03A784891AB9}" type="presOf" srcId="{6D7757BB-0F7C-4D1B-BA03-D943E80B8479}" destId="{16F89B69-1AD0-4103-B9D4-4A4BA67F060F}" srcOrd="1" destOrd="0" presId="urn:microsoft.com/office/officeart/2005/8/layout/orgChart1"/>
+    <dgm:cxn modelId="{B2E70668-6E21-4C39-86F0-51902AE7DB55}" type="presOf" srcId="{44BDF53D-F05A-4107-B409-518940524A91}" destId="{3B3CAF98-983B-47BA-96AB-5E40354A9C0A}" srcOrd="0" destOrd="0" presId="urn:microsoft.com/office/officeart/2005/8/layout/orgChart1"/>
+    <dgm:cxn modelId="{58B70CF4-D1BF-4EF4-BD59-8C5C5C1A7E75}" type="presOf" srcId="{5854F043-4AD0-461F-AF09-E8F2748F34E3}" destId="{2154DB1B-5ECF-4E03-91E3-A52B32D4E739}" srcOrd="0" destOrd="0" presId="urn:microsoft.com/office/officeart/2005/8/layout/orgChart1"/>
     <dgm:cxn modelId="{66B0B2D5-CA04-4B27-B7E9-C89303DEEA1E}" srcId="{6D7757BB-0F7C-4D1B-BA03-D943E80B8479}" destId="{C2DF9287-9FA9-420E-8A29-0C1005914B03}" srcOrd="0" destOrd="0" parTransId="{32B1D250-AC7D-4608-8653-1CDF8870A193}" sibTransId="{E331E578-98B4-46BB-8ECC-45674D804E45}"/>
-    <dgm:cxn modelId="{6C942EA2-22C2-4A4D-8165-8BC916DF1565}" type="presOf" srcId="{14D30B90-B77A-4B81-9353-CB7EDB37731E}" destId="{B4C84D95-AD99-4EFB-A935-31B031E36EFE}" srcOrd="0" destOrd="0" presId="urn:microsoft.com/office/officeart/2005/8/layout/orgChart1"/>
-    <dgm:cxn modelId="{E29BEDCF-435C-4A04-9930-A874881415C7}" type="presOf" srcId="{F0FC075A-E0B8-484A-9896-4856C2172119}" destId="{9520839B-FE78-40FE-8876-595094175B88}" srcOrd="0" destOrd="0" presId="urn:microsoft.com/office/officeart/2005/8/layout/orgChart1"/>
-    <dgm:cxn modelId="{869737B5-B1F1-4622-8A56-8D9362AB3519}" type="presOf" srcId="{61F7087D-49C0-4ED2-BCF4-44F16CE4D509}" destId="{C421F064-AEA8-4883-91A1-8D17E4DC4738}" srcOrd="0" destOrd="0" presId="urn:microsoft.com/office/officeart/2005/8/layout/orgChart1"/>
+    <dgm:cxn modelId="{A55D69BC-62FE-47B3-8702-94C3F162A5F6}" type="presOf" srcId="{AD0B9F4C-F5E9-4C84-BA8D-332F7CC25FDC}" destId="{1A961A5E-285E-405D-9AE7-3539CC822DC4}" srcOrd="1" destOrd="0" presId="urn:microsoft.com/office/officeart/2005/8/layout/orgChart1"/>
+    <dgm:cxn modelId="{92599D7E-CAD1-491F-9697-C33DF1530CCC}" type="presOf" srcId="{44BDF53D-F05A-4107-B409-518940524A91}" destId="{D5C67855-2DBA-48CA-A313-7CFB09FA139C}" srcOrd="1" destOrd="0" presId="urn:microsoft.com/office/officeart/2005/8/layout/orgChart1"/>
+    <dgm:cxn modelId="{E5B90FFE-3AB5-4847-802E-018920BF5148}" type="presOf" srcId="{4F0E75A1-3B2E-4674-B8A4-0996B3C69AA0}" destId="{6E6E77F3-FDA4-4F4F-BD51-9B341FA2A043}" srcOrd="0" destOrd="0" presId="urn:microsoft.com/office/officeart/2005/8/layout/orgChart1"/>
     <dgm:cxn modelId="{C8ECECDD-2B0D-4A09-8455-7336370FD5BC}" srcId="{73C8942E-E4A1-4493-8EE4-A5CD096A2356}" destId="{44BDF53D-F05A-4107-B409-518940524A91}" srcOrd="1" destOrd="0" parTransId="{ED2BBCE7-0F1B-4E08-BEDD-E27B4DD131AF}" sibTransId="{03479112-F68B-4004-9267-1FCE31EBA9CF}"/>
-    <dgm:cxn modelId="{BD9AF1F9-DBC7-4750-9AF3-F979FC78ECB7}" type="presOf" srcId="{6D7757BB-0F7C-4D1B-BA03-D943E80B8479}" destId="{16F89B69-1AD0-4103-B9D4-4A4BA67F060F}" srcOrd="1" destOrd="0" presId="urn:microsoft.com/office/officeart/2005/8/layout/orgChart1"/>
-    <dgm:cxn modelId="{EBA2C548-901F-479A-B772-16B411E77C76}" type="presOf" srcId="{73C8942E-E4A1-4493-8EE4-A5CD096A2356}" destId="{20CA0CDB-EC29-4CEA-BAE2-DC7192FF3235}" srcOrd="0" destOrd="0" presId="urn:microsoft.com/office/officeart/2005/8/layout/orgChart1"/>
-    <dgm:cxn modelId="{2D612C7F-DB73-4393-8567-1B487C1CD566}" type="presOf" srcId="{7FB49856-D5AB-4953-A8C2-085D221449EF}" destId="{6332C512-3E78-49FF-99FA-B8C7F87FB4D9}" srcOrd="0" destOrd="0" presId="urn:microsoft.com/office/officeart/2005/8/layout/orgChart1"/>
+    <dgm:cxn modelId="{B8A696A7-1EE6-4E55-827A-954B5B0237AA}" type="presOf" srcId="{80E22B97-582B-4145-A8F2-E4B65FBDB8CF}" destId="{52DF58E1-7F34-47F9-8699-0252D0919650}" srcOrd="0" destOrd="0" presId="urn:microsoft.com/office/officeart/2005/8/layout/orgChart1"/>
+    <dgm:cxn modelId="{EC609999-BC67-48B4-9985-D7A3AC2F800A}" type="presOf" srcId="{14D30B90-B77A-4B81-9353-CB7EDB37731E}" destId="{B4C84D95-AD99-4EFB-A935-31B031E36EFE}" srcOrd="0" destOrd="0" presId="urn:microsoft.com/office/officeart/2005/8/layout/orgChart1"/>
+    <dgm:cxn modelId="{A06CF325-A348-4576-BD66-46E029BD2147}" type="presOf" srcId="{73C8942E-E4A1-4493-8EE4-A5CD096A2356}" destId="{20CA0CDB-EC29-4CEA-BAE2-DC7192FF3235}" srcOrd="0" destOrd="0" presId="urn:microsoft.com/office/officeart/2005/8/layout/orgChart1"/>
+    <dgm:cxn modelId="{3DDADFB0-3F87-4DA4-BD9D-2AD2758D4A81}" type="presOf" srcId="{6A6ED6A3-8475-4C7A-995D-47C8374BF979}" destId="{FDABF953-CAA8-49A2-B49A-768B9405A9A8}" srcOrd="0" destOrd="0" presId="urn:microsoft.com/office/officeart/2005/8/layout/orgChart1"/>
     <dgm:cxn modelId="{FE308206-7619-43F3-B29C-827C9B9FDF8B}" srcId="{B4514FC2-FCE9-4531-AB16-DAD2B6B3BC4D}" destId="{6A6ED6A3-8475-4C7A-995D-47C8374BF979}" srcOrd="0" destOrd="0" parTransId="{F0FC075A-E0B8-484A-9896-4856C2172119}" sibTransId="{70E75666-F5E7-4E34-97F4-3171E5636583}"/>
+    <dgm:cxn modelId="{C82DEF6A-6B48-4DD6-AAD0-E444E480B89B}" type="presOf" srcId="{6D7757BB-0F7C-4D1B-BA03-D943E80B8479}" destId="{4EECA61E-05DE-44F4-95BC-E8D16A6009BF}" srcOrd="0" destOrd="0" presId="urn:microsoft.com/office/officeart/2005/8/layout/orgChart1"/>
+    <dgm:cxn modelId="{024FB19F-F5E1-431A-92A4-B414A02075B7}" type="presOf" srcId="{C2DF9287-9FA9-420E-8A29-0C1005914B03}" destId="{16EFB103-DF25-49C1-9E3F-E5B9A1C7D7B7}" srcOrd="0" destOrd="0" presId="urn:microsoft.com/office/officeart/2005/8/layout/orgChart1"/>
+    <dgm:cxn modelId="{13E711F4-5779-4096-876E-3BC5A83B1B8C}" type="presOf" srcId="{7E1446BB-14E2-41A1-8BF3-E551B460C8DD}" destId="{A303C54E-9CC8-4DBB-A80B-40E8CD165388}" srcOrd="1" destOrd="0" presId="urn:microsoft.com/office/officeart/2005/8/layout/orgChart1"/>
     <dgm:cxn modelId="{F17AE97D-FC00-4275-BB79-2D9F54669681}" srcId="{B4514FC2-FCE9-4531-AB16-DAD2B6B3BC4D}" destId="{73C8942E-E4A1-4493-8EE4-A5CD096A2356}" srcOrd="2" destOrd="0" parTransId="{61F7087D-49C0-4ED2-BCF4-44F16CE4D509}" sibTransId="{AB3AB146-871B-4114-8AC4-B23F9D7834D4}"/>
-    <dgm:cxn modelId="{A8D132E2-E893-4AC9-8E8A-304EB0137415}" type="presOf" srcId="{5854F043-4AD0-461F-AF09-E8F2748F34E3}" destId="{2154DB1B-5ECF-4E03-91E3-A52B32D4E739}" srcOrd="0" destOrd="0" presId="urn:microsoft.com/office/officeart/2005/8/layout/orgChart1"/>
-    <dgm:cxn modelId="{22F74B56-2D41-4EF8-9D20-AAF1BA618DFC}" type="presOf" srcId="{AD0B9F4C-F5E9-4C84-BA8D-332F7CC25FDC}" destId="{1A961A5E-285E-405D-9AE7-3539CC822DC4}" srcOrd="1" destOrd="0" presId="urn:microsoft.com/office/officeart/2005/8/layout/orgChart1"/>
-    <dgm:cxn modelId="{8D7E0968-1C49-4D10-A3C5-F98F172315A0}" type="presOf" srcId="{AD0B9F4C-F5E9-4C84-BA8D-332F7CC25FDC}" destId="{1605B814-7ED8-41BE-A3C7-6D77C4FE0706}" srcOrd="0" destOrd="0" presId="urn:microsoft.com/office/officeart/2005/8/layout/orgChart1"/>
+    <dgm:cxn modelId="{97AB4160-B1A7-48D3-A08D-E28F0D4684B6}" type="presOf" srcId="{29B6D48A-6772-4FE2-977E-40F6A67552FD}" destId="{A356248D-48EF-4F9F-B523-B48F679E9717}" srcOrd="0" destOrd="0" presId="urn:microsoft.com/office/officeart/2005/8/layout/orgChart1"/>
+    <dgm:cxn modelId="{CF7E84CE-5C01-400E-94FD-DC6D905E6250}" type="presOf" srcId="{7E1446BB-14E2-41A1-8BF3-E551B460C8DD}" destId="{25F38780-5C42-4468-AB62-8BB97AE6C595}" srcOrd="0" destOrd="0" presId="urn:microsoft.com/office/officeart/2005/8/layout/orgChart1"/>
+    <dgm:cxn modelId="{867CDF6D-6247-437B-BE1B-71B7088D4147}" type="presOf" srcId="{B4514FC2-FCE9-4531-AB16-DAD2B6B3BC4D}" destId="{D69BF14A-5A9E-474D-9AD0-1620B5650A6A}" srcOrd="1" destOrd="0" presId="urn:microsoft.com/office/officeart/2005/8/layout/orgChart1"/>
+    <dgm:cxn modelId="{D32ED4D0-5042-4C20-8009-405930ADB535}" type="presOf" srcId="{C2085750-3E53-43B5-96DE-24C1934F6E70}" destId="{CC2322CD-C194-40A2-AEB9-8C6AC80EDB2B}" srcOrd="1" destOrd="0" presId="urn:microsoft.com/office/officeart/2005/8/layout/orgChart1"/>
+    <dgm:cxn modelId="{B8F56575-4B45-4EA9-9336-0784F437810D}" type="presOf" srcId="{3CE555A8-1ED2-4C2C-A3E9-35BF5D6A740D}" destId="{B624326D-E780-4030-A893-026F4F7564B4}" srcOrd="0" destOrd="0" presId="urn:microsoft.com/office/officeart/2005/8/layout/orgChart1"/>
+    <dgm:cxn modelId="{1CAB726F-96FF-44CC-868A-7D09E2AA21FE}" type="presOf" srcId="{B4514FC2-FCE9-4531-AB16-DAD2B6B3BC4D}" destId="{7BED4BC2-4288-493F-9974-A52D923D42FA}" srcOrd="0" destOrd="0" presId="urn:microsoft.com/office/officeart/2005/8/layout/orgChart1"/>
+    <dgm:cxn modelId="{ACF14B20-4628-4B5D-AEC1-2DB07D792499}" type="presOf" srcId="{ED2BBCE7-0F1B-4E08-BEDD-E27B4DD131AF}" destId="{624B6CCB-6BA8-4689-B97E-0EF2E91E2613}" srcOrd="0" destOrd="0" presId="urn:microsoft.com/office/officeart/2005/8/layout/orgChart1"/>
     <dgm:cxn modelId="{AB6F5327-4CC6-4A8F-B522-8DB6A84CC1F0}" srcId="{6D7757BB-0F7C-4D1B-BA03-D943E80B8479}" destId="{7E1446BB-14E2-41A1-8BF3-E551B460C8DD}" srcOrd="1" destOrd="0" parTransId="{5854F043-4AD0-461F-AF09-E8F2748F34E3}" sibTransId="{7E7BE079-9FD6-4F3A-93F8-3D407612BDF9}"/>
-    <dgm:cxn modelId="{FE3B915E-5A39-4E2F-83A8-474D653E9ECE}" type="presOf" srcId="{3CE555A8-1ED2-4C2C-A3E9-35BF5D6A740D}" destId="{B624326D-E780-4030-A893-026F4F7564B4}" srcOrd="0" destOrd="0" presId="urn:microsoft.com/office/officeart/2005/8/layout/orgChart1"/>
-    <dgm:cxn modelId="{943F79D5-FAB4-43A7-AF25-013544E65CB0}" type="presOf" srcId="{C2DF9287-9FA9-420E-8A29-0C1005914B03}" destId="{B3147E32-B41A-49DD-B15A-9A3F5BB7CABC}" srcOrd="1" destOrd="0" presId="urn:microsoft.com/office/officeart/2005/8/layout/orgChart1"/>
-    <dgm:cxn modelId="{574869BD-6CE6-43BD-9296-44CAA27A742F}" type="presOf" srcId="{32B1D250-AC7D-4608-8653-1CDF8870A193}" destId="{B04DFEAF-331E-4DA3-9C1B-FD6F1B104E7F}" srcOrd="0" destOrd="0" presId="urn:microsoft.com/office/officeart/2005/8/layout/orgChart1"/>
-    <dgm:cxn modelId="{DDE6A394-9FF3-4501-82E5-8A00FB5DC7C3}" type="presOf" srcId="{50F8DD51-612A-47EF-A7BE-67573A2A892C}" destId="{77B93A83-D905-435B-95E2-ADFD8CB4BA1B}" srcOrd="0" destOrd="0" presId="urn:microsoft.com/office/officeart/2005/8/layout/orgChart1"/>
+    <dgm:cxn modelId="{6724DDE9-6716-4D58-9EB5-B96929663285}" type="presOf" srcId="{AD0B9F4C-F5E9-4C84-BA8D-332F7CC25FDC}" destId="{1605B814-7ED8-41BE-A3C7-6D77C4FE0706}" srcOrd="0" destOrd="0" presId="urn:microsoft.com/office/officeart/2005/8/layout/orgChart1"/>
+    <dgm:cxn modelId="{3E011850-DAC8-472F-A92F-C3EA3191E938}" type="presOf" srcId="{C2DF9287-9FA9-420E-8A29-0C1005914B03}" destId="{B3147E32-B41A-49DD-B15A-9A3F5BB7CABC}" srcOrd="1" destOrd="0" presId="urn:microsoft.com/office/officeart/2005/8/layout/orgChart1"/>
     <dgm:cxn modelId="{65D66620-2029-4F17-8F1C-37ECF148D9F0}" srcId="{73C8942E-E4A1-4493-8EE4-A5CD096A2356}" destId="{C2085750-3E53-43B5-96DE-24C1934F6E70}" srcOrd="0" destOrd="0" parTransId="{7FB49856-D5AB-4953-A8C2-085D221449EF}" sibTransId="{12E99F27-6492-47F4-90D1-8AC326623B9E}"/>
-    <dgm:cxn modelId="{FC9F4E6D-4D7A-48D6-8DA9-6A8629E7AAED}" type="presOf" srcId="{6A6ED6A3-8475-4C7A-995D-47C8374BF979}" destId="{FDABF953-CAA8-49A2-B49A-768B9405A9A8}" srcOrd="0" destOrd="0" presId="urn:microsoft.com/office/officeart/2005/8/layout/orgChart1"/>
-    <dgm:cxn modelId="{2BD3FD51-D348-4C17-A2C7-590752727867}" type="presOf" srcId="{C2085750-3E53-43B5-96DE-24C1934F6E70}" destId="{CC2322CD-C194-40A2-AEB9-8C6AC80EDB2B}" srcOrd="1" destOrd="0" presId="urn:microsoft.com/office/officeart/2005/8/layout/orgChart1"/>
-    <dgm:cxn modelId="{143B04E4-E062-42DE-8EF8-3272B466F5BB}" type="presOf" srcId="{29B6D48A-6772-4FE2-977E-40F6A67552FD}" destId="{A356248D-48EF-4F9F-B523-B48F679E9717}" srcOrd="0" destOrd="0" presId="urn:microsoft.com/office/officeart/2005/8/layout/orgChart1"/>
     <dgm:cxn modelId="{713DBEF8-26E0-4EB4-B98A-599D54A5BFE2}" srcId="{6D7757BB-0F7C-4D1B-BA03-D943E80B8479}" destId="{14D30B90-B77A-4B81-9353-CB7EDB37731E}" srcOrd="2" destOrd="0" parTransId="{29B6D48A-6772-4FE2-977E-40F6A67552FD}" sibTransId="{AB410447-3505-4453-A0BB-C58B0BC97DB6}"/>
-    <dgm:cxn modelId="{A59E9621-FB4E-404D-9D4B-DA92C4682B8C}" type="presOf" srcId="{7E1446BB-14E2-41A1-8BF3-E551B460C8DD}" destId="{25F38780-5C42-4468-AB62-8BB97AE6C595}" srcOrd="0" destOrd="0" presId="urn:microsoft.com/office/officeart/2005/8/layout/orgChart1"/>
-    <dgm:cxn modelId="{1CBDA060-5358-4B38-AC86-2D697A37927C}" type="presParOf" srcId="{77B93A83-D905-435B-95E2-ADFD8CB4BA1B}" destId="{4E093468-2D26-4306-9590-FC96556B2770}" srcOrd="0" destOrd="0" presId="urn:microsoft.com/office/officeart/2005/8/layout/orgChart1"/>
-    <dgm:cxn modelId="{CA5F06E1-B8E2-4B81-BE92-3DA8B7021B34}" type="presParOf" srcId="{4E093468-2D26-4306-9590-FC96556B2770}" destId="{BC83B7D6-44BB-4D27-A1C8-1609FDE28AC8}" srcOrd="0" destOrd="0" presId="urn:microsoft.com/office/officeart/2005/8/layout/orgChart1"/>
-    <dgm:cxn modelId="{2A68B76B-4C8A-4D37-9FF7-6BFF8FF61EA4}" type="presParOf" srcId="{BC83B7D6-44BB-4D27-A1C8-1609FDE28AC8}" destId="{7BED4BC2-4288-493F-9974-A52D923D42FA}" srcOrd="0" destOrd="0" presId="urn:microsoft.com/office/officeart/2005/8/layout/orgChart1"/>
-    <dgm:cxn modelId="{B520D74D-8537-4DCB-939E-8D02C4CFA6E1}" type="presParOf" srcId="{BC83B7D6-44BB-4D27-A1C8-1609FDE28AC8}" destId="{D69BF14A-5A9E-474D-9AD0-1620B5650A6A}" srcOrd="1" destOrd="0" presId="urn:microsoft.com/office/officeart/2005/8/layout/orgChart1"/>
-    <dgm:cxn modelId="{43F9D915-1D75-4DD8-9065-89221B1F148E}" type="presParOf" srcId="{4E093468-2D26-4306-9590-FC96556B2770}" destId="{95F4065D-D5A0-403B-9966-D88D1383494A}" srcOrd="1" destOrd="0" presId="urn:microsoft.com/office/officeart/2005/8/layout/orgChart1"/>
-    <dgm:cxn modelId="{11FB0E08-0F06-4D8B-99F7-A8EFB2A33968}" type="presParOf" srcId="{95F4065D-D5A0-403B-9966-D88D1383494A}" destId="{9520839B-FE78-40FE-8876-595094175B88}" srcOrd="0" destOrd="0" presId="urn:microsoft.com/office/officeart/2005/8/layout/orgChart1"/>
-    <dgm:cxn modelId="{E3C1D21E-C0C1-405A-97F1-A3C567DDB4A6}" type="presParOf" srcId="{95F4065D-D5A0-403B-9966-D88D1383494A}" destId="{5695D808-84A1-4706-87A4-16158F76A158}" srcOrd="1" destOrd="0" presId="urn:microsoft.com/office/officeart/2005/8/layout/orgChart1"/>
-    <dgm:cxn modelId="{8C7D2DA3-ECAC-4B4C-AA76-A4932691F0FD}" type="presParOf" srcId="{5695D808-84A1-4706-87A4-16158F76A158}" destId="{652815EA-4439-4589-9F4C-38F68AEC6E92}" srcOrd="0" destOrd="0" presId="urn:microsoft.com/office/officeart/2005/8/layout/orgChart1"/>
-    <dgm:cxn modelId="{06812CCC-F0A3-49FF-8906-DEC69A902428}" type="presParOf" srcId="{652815EA-4439-4589-9F4C-38F68AEC6E92}" destId="{FDABF953-CAA8-49A2-B49A-768B9405A9A8}" srcOrd="0" destOrd="0" presId="urn:microsoft.com/office/officeart/2005/8/layout/orgChart1"/>
-    <dgm:cxn modelId="{54720C3E-06D5-415B-907A-85EF22BB06E0}" type="presParOf" srcId="{652815EA-4439-4589-9F4C-38F68AEC6E92}" destId="{F3F81B94-E025-4588-BAF5-41FBA38664B7}" srcOrd="1" destOrd="0" presId="urn:microsoft.com/office/officeart/2005/8/layout/orgChart1"/>
-    <dgm:cxn modelId="{FFDE9D2D-A05C-4FC4-9DA8-16146724DF5E}" type="presParOf" srcId="{5695D808-84A1-4706-87A4-16158F76A158}" destId="{ACEB9D28-39B3-4C65-B760-14ACEE2A2367}" srcOrd="1" destOrd="0" presId="urn:microsoft.com/office/officeart/2005/8/layout/orgChart1"/>
-    <dgm:cxn modelId="{17DD4F16-4F88-4D36-A435-105311A1E917}" type="presParOf" srcId="{ACEB9D28-39B3-4C65-B760-14ACEE2A2367}" destId="{6E6E77F3-FDA4-4F4F-BD51-9B341FA2A043}" srcOrd="0" destOrd="0" presId="urn:microsoft.com/office/officeart/2005/8/layout/orgChart1"/>
-    <dgm:cxn modelId="{30FB5428-3B31-44A5-8728-6303A13B4AC7}" type="presParOf" srcId="{ACEB9D28-39B3-4C65-B760-14ACEE2A2367}" destId="{9E76E434-49BE-4143-BF57-E7B7CB3468CD}" srcOrd="1" destOrd="0" presId="urn:microsoft.com/office/officeart/2005/8/layout/orgChart1"/>
-    <dgm:cxn modelId="{DC863355-3DC9-46FB-8F8A-3A80630580A8}" type="presParOf" srcId="{9E76E434-49BE-4143-BF57-E7B7CB3468CD}" destId="{6D08CC8B-5958-4ECD-9CE3-E3148CBB2E63}" srcOrd="0" destOrd="0" presId="urn:microsoft.com/office/officeart/2005/8/layout/orgChart1"/>
-    <dgm:cxn modelId="{701CB7D7-B2DD-4A9D-A305-06A6B82DC094}" type="presParOf" srcId="{6D08CC8B-5958-4ECD-9CE3-E3148CBB2E63}" destId="{1605B814-7ED8-41BE-A3C7-6D77C4FE0706}" srcOrd="0" destOrd="0" presId="urn:microsoft.com/office/officeart/2005/8/layout/orgChart1"/>
-    <dgm:cxn modelId="{7B96630F-8E2B-4F7A-B0B9-11AF5A246411}" type="presParOf" srcId="{6D08CC8B-5958-4ECD-9CE3-E3148CBB2E63}" destId="{1A961A5E-285E-405D-9AE7-3539CC822DC4}" srcOrd="1" destOrd="0" presId="urn:microsoft.com/office/officeart/2005/8/layout/orgChart1"/>
-    <dgm:cxn modelId="{CFB1E009-7295-4B7A-9934-66917032454C}" type="presParOf" srcId="{9E76E434-49BE-4143-BF57-E7B7CB3468CD}" destId="{28BC7358-1320-488C-812E-3AF57EE686D7}" srcOrd="1" destOrd="0" presId="urn:microsoft.com/office/officeart/2005/8/layout/orgChart1"/>
-    <dgm:cxn modelId="{1C030978-0646-4D48-AFAD-0CAF7EEFB983}" type="presParOf" srcId="{9E76E434-49BE-4143-BF57-E7B7CB3468CD}" destId="{9E0995DD-848C-42FC-84B9-3EBD1BA1A223}" srcOrd="2" destOrd="0" presId="urn:microsoft.com/office/officeart/2005/8/layout/orgChart1"/>
-    <dgm:cxn modelId="{363DB72E-977D-4E40-8392-1CA118801E21}" type="presParOf" srcId="{ACEB9D28-39B3-4C65-B760-14ACEE2A2367}" destId="{B624326D-E780-4030-A893-026F4F7564B4}" srcOrd="2" destOrd="0" presId="urn:microsoft.com/office/officeart/2005/8/layout/orgChart1"/>
-    <dgm:cxn modelId="{1C018E92-2023-4359-B59A-B7A0EF18D78A}" type="presParOf" srcId="{ACEB9D28-39B3-4C65-B760-14ACEE2A2367}" destId="{751AB140-88AC-4F95-BFBC-21AA87C60E13}" srcOrd="3" destOrd="0" presId="urn:microsoft.com/office/officeart/2005/8/layout/orgChart1"/>
-    <dgm:cxn modelId="{A3F2C3C3-A76A-44FC-A19F-EBBC0EF4E2F6}" type="presParOf" srcId="{751AB140-88AC-4F95-BFBC-21AA87C60E13}" destId="{870E7F83-D146-4017-8B66-E2F2EE659A16}" srcOrd="0" destOrd="0" presId="urn:microsoft.com/office/officeart/2005/8/layout/orgChart1"/>
-    <dgm:cxn modelId="{F97B58D0-B122-48A1-86DA-03659279323F}" type="presParOf" srcId="{870E7F83-D146-4017-8B66-E2F2EE659A16}" destId="{9156218F-FA5B-48BA-A74F-E5A1FA3A77D4}" srcOrd="0" destOrd="0" presId="urn:microsoft.com/office/officeart/2005/8/layout/orgChart1"/>
-    <dgm:cxn modelId="{B69A19FA-F564-4DC1-911A-1E3C118620AE}" type="presParOf" srcId="{870E7F83-D146-4017-8B66-E2F2EE659A16}" destId="{8A3E3864-7581-4A25-9E60-7C294FC746BB}" srcOrd="1" destOrd="0" presId="urn:microsoft.com/office/officeart/2005/8/layout/orgChart1"/>
-    <dgm:cxn modelId="{6804B950-8B12-4973-8D31-5203875EC2E6}" type="presParOf" srcId="{751AB140-88AC-4F95-BFBC-21AA87C60E13}" destId="{BEA6FCC2-BE19-461A-BC8E-73746D882804}" srcOrd="1" destOrd="0" presId="urn:microsoft.com/office/officeart/2005/8/layout/orgChart1"/>
-    <dgm:cxn modelId="{7B7F4A52-3F92-4B75-9F56-490F3C3AE2EA}" type="presParOf" srcId="{751AB140-88AC-4F95-BFBC-21AA87C60E13}" destId="{B3FC77CF-BB6C-4636-916C-D6C2EF025E4A}" srcOrd="2" destOrd="0" presId="urn:microsoft.com/office/officeart/2005/8/layout/orgChart1"/>
-    <dgm:cxn modelId="{E1129DAD-FFAD-425F-B15C-E079324E05C5}" type="presParOf" srcId="{5695D808-84A1-4706-87A4-16158F76A158}" destId="{669ED85D-5B52-4084-8B97-9E4FC84A80FE}" srcOrd="2" destOrd="0" presId="urn:microsoft.com/office/officeart/2005/8/layout/orgChart1"/>
-    <dgm:cxn modelId="{38BDDCEF-1641-4E9C-A0DB-9C28CBD88E2A}" type="presParOf" srcId="{95F4065D-D5A0-403B-9966-D88D1383494A}" destId="{52DF58E1-7F34-47F9-8699-0252D0919650}" srcOrd="2" destOrd="0" presId="urn:microsoft.com/office/officeart/2005/8/layout/orgChart1"/>
-    <dgm:cxn modelId="{5B791E69-8D35-4D56-8B96-D97910616BE5}" type="presParOf" srcId="{95F4065D-D5A0-403B-9966-D88D1383494A}" destId="{F82C0930-691A-4B69-B79E-C0386F975778}" srcOrd="3" destOrd="0" presId="urn:microsoft.com/office/officeart/2005/8/layout/orgChart1"/>
-    <dgm:cxn modelId="{C07AF6DA-28A9-4A1C-AE2F-76B86EF0C591}" type="presParOf" srcId="{F82C0930-691A-4B69-B79E-C0386F975778}" destId="{CAFBB886-E344-4DAA-B237-61F9C90F0DB9}" srcOrd="0" destOrd="0" presId="urn:microsoft.com/office/officeart/2005/8/layout/orgChart1"/>
-    <dgm:cxn modelId="{E731D379-E227-498D-B8C9-933253D7B021}" type="presParOf" srcId="{CAFBB886-E344-4DAA-B237-61F9C90F0DB9}" destId="{4EECA61E-05DE-44F4-95BC-E8D16A6009BF}" srcOrd="0" destOrd="0" presId="urn:microsoft.com/office/officeart/2005/8/layout/orgChart1"/>
-    <dgm:cxn modelId="{5B89C826-ED4B-42BB-9A65-A825F44861F0}" type="presParOf" srcId="{CAFBB886-E344-4DAA-B237-61F9C90F0DB9}" destId="{16F89B69-1AD0-4103-B9D4-4A4BA67F060F}" srcOrd="1" destOrd="0" presId="urn:microsoft.com/office/officeart/2005/8/layout/orgChart1"/>
-    <dgm:cxn modelId="{30DC09D2-D3C2-4BFD-9EDA-61B289FB5E15}" type="presParOf" srcId="{F82C0930-691A-4B69-B79E-C0386F975778}" destId="{65E71BAF-2885-4B53-BB40-0FC9CA7CA985}" srcOrd="1" destOrd="0" presId="urn:microsoft.com/office/officeart/2005/8/layout/orgChart1"/>
-    <dgm:cxn modelId="{1991E044-AFBD-47F5-B45F-837B8968365C}" type="presParOf" srcId="{65E71BAF-2885-4B53-BB40-0FC9CA7CA985}" destId="{B04DFEAF-331E-4DA3-9C1B-FD6F1B104E7F}" srcOrd="0" destOrd="0" presId="urn:microsoft.com/office/officeart/2005/8/layout/orgChart1"/>
-    <dgm:cxn modelId="{A41E63D4-6F3E-4891-A1CC-A1729D239D71}" type="presParOf" srcId="{65E71BAF-2885-4B53-BB40-0FC9CA7CA985}" destId="{9DD1B73C-8CD7-41E0-B740-492AB5462F3A}" srcOrd="1" destOrd="0" presId="urn:microsoft.com/office/officeart/2005/8/layout/orgChart1"/>
-    <dgm:cxn modelId="{BD6877A7-9F8A-4249-BAC4-5E0362B26219}" type="presParOf" srcId="{9DD1B73C-8CD7-41E0-B740-492AB5462F3A}" destId="{DEA982D5-CACD-4E1A-8104-012B0C5B23CC}" srcOrd="0" destOrd="0" presId="urn:microsoft.com/office/officeart/2005/8/layout/orgChart1"/>
-    <dgm:cxn modelId="{A9C3336F-00A4-424F-844E-349796044B63}" type="presParOf" srcId="{DEA982D5-CACD-4E1A-8104-012B0C5B23CC}" destId="{16EFB103-DF25-49C1-9E3F-E5B9A1C7D7B7}" srcOrd="0" destOrd="0" presId="urn:microsoft.com/office/officeart/2005/8/layout/orgChart1"/>
-    <dgm:cxn modelId="{F34FD377-2492-48DF-B740-E5086091A9F4}" type="presParOf" srcId="{DEA982D5-CACD-4E1A-8104-012B0C5B23CC}" destId="{B3147E32-B41A-49DD-B15A-9A3F5BB7CABC}" srcOrd="1" destOrd="0" presId="urn:microsoft.com/office/officeart/2005/8/layout/orgChart1"/>
-    <dgm:cxn modelId="{9603AA2F-0AA4-4E6D-9589-436CA0DD4D78}" type="presParOf" srcId="{9DD1B73C-8CD7-41E0-B740-492AB5462F3A}" destId="{71111220-E70E-46D1-B90D-5BBEEB98150A}" srcOrd="1" destOrd="0" presId="urn:microsoft.com/office/officeart/2005/8/layout/orgChart1"/>
-    <dgm:cxn modelId="{B06A930D-B7ED-4AA4-81B4-5BBA2B98F3D6}" type="presParOf" srcId="{9DD1B73C-8CD7-41E0-B740-492AB5462F3A}" destId="{4D1C248C-7273-4FFB-B0D6-F09BBE7F508E}" srcOrd="2" destOrd="0" presId="urn:microsoft.com/office/officeart/2005/8/layout/orgChart1"/>
-    <dgm:cxn modelId="{14B439D2-CB2D-48DA-910C-C792E44588C2}" type="presParOf" srcId="{65E71BAF-2885-4B53-BB40-0FC9CA7CA985}" destId="{2154DB1B-5ECF-4E03-91E3-A52B32D4E739}" srcOrd="2" destOrd="0" presId="urn:microsoft.com/office/officeart/2005/8/layout/orgChart1"/>
-    <dgm:cxn modelId="{3919D481-E533-45D7-A7A1-26F27012931D}" type="presParOf" srcId="{65E71BAF-2885-4B53-BB40-0FC9CA7CA985}" destId="{EFB6235D-1BFE-4860-9F90-277D9F41F43D}" srcOrd="3" destOrd="0" presId="urn:microsoft.com/office/officeart/2005/8/layout/orgChart1"/>
-    <dgm:cxn modelId="{3FCB6D49-ACAC-4077-A5DE-DFA2FC8046D5}" type="presParOf" srcId="{EFB6235D-1BFE-4860-9F90-277D9F41F43D}" destId="{781EAD82-61B6-4415-A489-85D9198CB036}" srcOrd="0" destOrd="0" presId="urn:microsoft.com/office/officeart/2005/8/layout/orgChart1"/>
-    <dgm:cxn modelId="{7632FB34-3844-467E-9E93-1371CDD1C209}" type="presParOf" srcId="{781EAD82-61B6-4415-A489-85D9198CB036}" destId="{25F38780-5C42-4468-AB62-8BB97AE6C595}" srcOrd="0" destOrd="0" presId="urn:microsoft.com/office/officeart/2005/8/layout/orgChart1"/>
-    <dgm:cxn modelId="{246C53CD-5FF1-47AB-B1DF-EA453E33FA5C}" type="presParOf" srcId="{781EAD82-61B6-4415-A489-85D9198CB036}" destId="{A303C54E-9CC8-4DBB-A80B-40E8CD165388}" srcOrd="1" destOrd="0" presId="urn:microsoft.com/office/officeart/2005/8/layout/orgChart1"/>
-    <dgm:cxn modelId="{00D5A3A4-E43F-4B49-BAC1-5A72BE3D3CFF}" type="presParOf" srcId="{EFB6235D-1BFE-4860-9F90-277D9F41F43D}" destId="{6DD07BFF-2C71-49F6-9D63-EBD7A48CBE67}" srcOrd="1" destOrd="0" presId="urn:microsoft.com/office/officeart/2005/8/layout/orgChart1"/>
-    <dgm:cxn modelId="{40626035-414E-4342-A25C-B651D08999C8}" type="presParOf" srcId="{EFB6235D-1BFE-4860-9F90-277D9F41F43D}" destId="{65DE8383-91D2-45E5-93BF-94AD97E03E01}" srcOrd="2" destOrd="0" presId="urn:microsoft.com/office/officeart/2005/8/layout/orgChart1"/>
-    <dgm:cxn modelId="{96BFAE8C-C8C8-4C8C-BA5C-27D4C95538F4}" type="presParOf" srcId="{65E71BAF-2885-4B53-BB40-0FC9CA7CA985}" destId="{A356248D-48EF-4F9F-B523-B48F679E9717}" srcOrd="4" destOrd="0" presId="urn:microsoft.com/office/officeart/2005/8/layout/orgChart1"/>
-    <dgm:cxn modelId="{A2825C25-E5F9-4FB5-A587-CB823AA427A5}" type="presParOf" srcId="{65E71BAF-2885-4B53-BB40-0FC9CA7CA985}" destId="{E0C8D3B0-0C19-49F9-861B-DD1D2E805AA4}" srcOrd="5" destOrd="0" presId="urn:microsoft.com/office/officeart/2005/8/layout/orgChart1"/>
-    <dgm:cxn modelId="{F13B4F6D-8206-4E2F-BEC6-F232DF9003CF}" type="presParOf" srcId="{E0C8D3B0-0C19-49F9-861B-DD1D2E805AA4}" destId="{242BC4B2-3616-4A64-91FB-FAED57F9F1D3}" srcOrd="0" destOrd="0" presId="urn:microsoft.com/office/officeart/2005/8/layout/orgChart1"/>
-    <dgm:cxn modelId="{47B14F32-CE6E-47A1-B37B-3FC1645E2927}" type="presParOf" srcId="{242BC4B2-3616-4A64-91FB-FAED57F9F1D3}" destId="{B4C84D95-AD99-4EFB-A935-31B031E36EFE}" srcOrd="0" destOrd="0" presId="urn:microsoft.com/office/officeart/2005/8/layout/orgChart1"/>
-    <dgm:cxn modelId="{12D9AA65-E77D-44E1-BD75-E9AD7AD401F3}" type="presParOf" srcId="{242BC4B2-3616-4A64-91FB-FAED57F9F1D3}" destId="{6450BA1F-B197-4220-ABF8-AA9FC3AD4E62}" srcOrd="1" destOrd="0" presId="urn:microsoft.com/office/officeart/2005/8/layout/orgChart1"/>
-    <dgm:cxn modelId="{A18D1146-C70E-4D1C-AE8C-1E1393E74275}" type="presParOf" srcId="{E0C8D3B0-0C19-49F9-861B-DD1D2E805AA4}" destId="{C36119E2-F3D5-47F9-8950-0AA67D9A1C42}" srcOrd="1" destOrd="0" presId="urn:microsoft.com/office/officeart/2005/8/layout/orgChart1"/>
-    <dgm:cxn modelId="{6678BB82-379D-4ACD-9BBA-60B23BA66EAB}" type="presParOf" srcId="{E0C8D3B0-0C19-49F9-861B-DD1D2E805AA4}" destId="{9A007766-FF88-4659-B072-0BB69EE8F622}" srcOrd="2" destOrd="0" presId="urn:microsoft.com/office/officeart/2005/8/layout/orgChart1"/>
-    <dgm:cxn modelId="{F217DF02-3CDF-41A9-87C7-0A5E855ED5A9}" type="presParOf" srcId="{F82C0930-691A-4B69-B79E-C0386F975778}" destId="{A6367A3A-5EDD-4E4C-AEF0-F2F97F6CD66C}" srcOrd="2" destOrd="0" presId="urn:microsoft.com/office/officeart/2005/8/layout/orgChart1"/>
-    <dgm:cxn modelId="{4E6B6712-BDC9-4412-9F3F-6644DEAB10F9}" type="presParOf" srcId="{95F4065D-D5A0-403B-9966-D88D1383494A}" destId="{C421F064-AEA8-4883-91A1-8D17E4DC4738}" srcOrd="4" destOrd="0" presId="urn:microsoft.com/office/officeart/2005/8/layout/orgChart1"/>
-    <dgm:cxn modelId="{F8F5C37B-01AC-4120-B409-CD8BB81D0CF5}" type="presParOf" srcId="{95F4065D-D5A0-403B-9966-D88D1383494A}" destId="{32F47748-6240-4756-A0BB-FEDCAB7A6680}" srcOrd="5" destOrd="0" presId="urn:microsoft.com/office/officeart/2005/8/layout/orgChart1"/>
-    <dgm:cxn modelId="{EAC285EC-8385-4B61-A7EE-F3EEF1158AC0}" type="presParOf" srcId="{32F47748-6240-4756-A0BB-FEDCAB7A6680}" destId="{039AC9B0-A6CE-4166-A052-426F12EC47DF}" srcOrd="0" destOrd="0" presId="urn:microsoft.com/office/officeart/2005/8/layout/orgChart1"/>
-    <dgm:cxn modelId="{0308EE60-4E22-42EE-A950-2CBE8978D37C}" type="presParOf" srcId="{039AC9B0-A6CE-4166-A052-426F12EC47DF}" destId="{20CA0CDB-EC29-4CEA-BAE2-DC7192FF3235}" srcOrd="0" destOrd="0" presId="urn:microsoft.com/office/officeart/2005/8/layout/orgChart1"/>
-    <dgm:cxn modelId="{BF5DF423-C3E1-426A-8726-451091015D0B}" type="presParOf" srcId="{039AC9B0-A6CE-4166-A052-426F12EC47DF}" destId="{5AB6A10B-12C7-48CF-A613-157B89EEE559}" srcOrd="1" destOrd="0" presId="urn:microsoft.com/office/officeart/2005/8/layout/orgChart1"/>
-    <dgm:cxn modelId="{A2F76577-90A3-4817-9D1C-1537508CDBAA}" type="presParOf" srcId="{32F47748-6240-4756-A0BB-FEDCAB7A6680}" destId="{0A22DFA0-1776-4D3E-947A-283017836A59}" srcOrd="1" destOrd="0" presId="urn:microsoft.com/office/officeart/2005/8/layout/orgChart1"/>
-    <dgm:cxn modelId="{478C699A-4495-44DC-9773-B3DCF2D38D4D}" type="presParOf" srcId="{0A22DFA0-1776-4D3E-947A-283017836A59}" destId="{6332C512-3E78-49FF-99FA-B8C7F87FB4D9}" srcOrd="0" destOrd="0" presId="urn:microsoft.com/office/officeart/2005/8/layout/orgChart1"/>
-    <dgm:cxn modelId="{303E8B7E-C642-496D-8645-44C164AF535F}" type="presParOf" srcId="{0A22DFA0-1776-4D3E-947A-283017836A59}" destId="{BB7D7E79-9303-4CD3-846B-58694AF69D3F}" srcOrd="1" destOrd="0" presId="urn:microsoft.com/office/officeart/2005/8/layout/orgChart1"/>
-    <dgm:cxn modelId="{66060EE2-EC2E-4E68-8D7C-87119FEFD392}" type="presParOf" srcId="{BB7D7E79-9303-4CD3-846B-58694AF69D3F}" destId="{A97B3A56-B62E-4259-86AA-F24D8D628C30}" srcOrd="0" destOrd="0" presId="urn:microsoft.com/office/officeart/2005/8/layout/orgChart1"/>
-    <dgm:cxn modelId="{E2E6519B-7E6B-458E-9D3E-409995A23B79}" type="presParOf" srcId="{A97B3A56-B62E-4259-86AA-F24D8D628C30}" destId="{B24D297D-35F7-4F94-A122-D7B29E89F59E}" srcOrd="0" destOrd="0" presId="urn:microsoft.com/office/officeart/2005/8/layout/orgChart1"/>
-    <dgm:cxn modelId="{4E5DE304-484F-45C1-8B18-75695A0D11DD}" type="presParOf" srcId="{A97B3A56-B62E-4259-86AA-F24D8D628C30}" destId="{CC2322CD-C194-40A2-AEB9-8C6AC80EDB2B}" srcOrd="1" destOrd="0" presId="urn:microsoft.com/office/officeart/2005/8/layout/orgChart1"/>
-    <dgm:cxn modelId="{38A2552D-7404-4073-91D6-52E44952123A}" type="presParOf" srcId="{BB7D7E79-9303-4CD3-846B-58694AF69D3F}" destId="{99B8F17E-B7C4-4C44-A21D-F13EBAB4DEA3}" srcOrd="1" destOrd="0" presId="urn:microsoft.com/office/officeart/2005/8/layout/orgChart1"/>
-    <dgm:cxn modelId="{C1791913-C6D2-4066-8A8D-49847F56C85D}" type="presParOf" srcId="{BB7D7E79-9303-4CD3-846B-58694AF69D3F}" destId="{88C12050-5664-4BE1-A97F-D05A9D1FD5D0}" srcOrd="2" destOrd="0" presId="urn:microsoft.com/office/officeart/2005/8/layout/orgChart1"/>
-    <dgm:cxn modelId="{0A2E79E8-CFAB-4032-BC8F-910F417E2B53}" type="presParOf" srcId="{0A22DFA0-1776-4D3E-947A-283017836A59}" destId="{624B6CCB-6BA8-4689-B97E-0EF2E91E2613}" srcOrd="2" destOrd="0" presId="urn:microsoft.com/office/officeart/2005/8/layout/orgChart1"/>
-    <dgm:cxn modelId="{CCF6C86A-3015-4951-8717-8C405631A17C}" type="presParOf" srcId="{0A22DFA0-1776-4D3E-947A-283017836A59}" destId="{4161733D-174D-4532-BDBD-9C04B06AB022}" srcOrd="3" destOrd="0" presId="urn:microsoft.com/office/officeart/2005/8/layout/orgChart1"/>
-    <dgm:cxn modelId="{74DFDA79-92F5-43F7-89D8-C385E488CCD2}" type="presParOf" srcId="{4161733D-174D-4532-BDBD-9C04B06AB022}" destId="{BAC35AF6-AE57-4EFA-9F15-B57CD9A7F088}" srcOrd="0" destOrd="0" presId="urn:microsoft.com/office/officeart/2005/8/layout/orgChart1"/>
-    <dgm:cxn modelId="{C45CD8BE-EE21-4741-A0FD-C2774F6F20A1}" type="presParOf" srcId="{BAC35AF6-AE57-4EFA-9F15-B57CD9A7F088}" destId="{3B3CAF98-983B-47BA-96AB-5E40354A9C0A}" srcOrd="0" destOrd="0" presId="urn:microsoft.com/office/officeart/2005/8/layout/orgChart1"/>
-    <dgm:cxn modelId="{F1D2EBC4-C638-4377-B778-2E4DBEF7426B}" type="presParOf" srcId="{BAC35AF6-AE57-4EFA-9F15-B57CD9A7F088}" destId="{D5C67855-2DBA-48CA-A313-7CFB09FA139C}" srcOrd="1" destOrd="0" presId="urn:microsoft.com/office/officeart/2005/8/layout/orgChart1"/>
-    <dgm:cxn modelId="{01A06317-FFD4-400B-ADFA-3194B490DE1A}" type="presParOf" srcId="{4161733D-174D-4532-BDBD-9C04B06AB022}" destId="{A02B83DB-43F7-4B63-9AEE-14C593E30E1A}" srcOrd="1" destOrd="0" presId="urn:microsoft.com/office/officeart/2005/8/layout/orgChart1"/>
-    <dgm:cxn modelId="{2D61F42E-E4A1-40E0-A37C-0B8AB30DD84E}" type="presParOf" srcId="{4161733D-174D-4532-BDBD-9C04B06AB022}" destId="{1A102326-3A4C-4D16-94B0-DAA087DC65FF}" srcOrd="2" destOrd="0" presId="urn:microsoft.com/office/officeart/2005/8/layout/orgChart1"/>
-    <dgm:cxn modelId="{9839422D-89CD-40CA-9449-85C3D00C15ED}" type="presParOf" srcId="{32F47748-6240-4756-A0BB-FEDCAB7A6680}" destId="{2453AA46-A855-4ACA-8C4F-1E67FCAE45FD}" srcOrd="2" destOrd="0" presId="urn:microsoft.com/office/officeart/2005/8/layout/orgChart1"/>
-    <dgm:cxn modelId="{00DBFDA2-E5C2-4C3B-9446-93C89AAED498}" type="presParOf" srcId="{4E093468-2D26-4306-9590-FC96556B2770}" destId="{6D031C63-5162-4D77-ABCA-B1D749240BB1}" srcOrd="2" destOrd="0" presId="urn:microsoft.com/office/officeart/2005/8/layout/orgChart1"/>
+    <dgm:cxn modelId="{8C91C7EF-EAB9-4AC5-9B73-AC4794734030}" type="presParOf" srcId="{77B93A83-D905-435B-95E2-ADFD8CB4BA1B}" destId="{4E093468-2D26-4306-9590-FC96556B2770}" srcOrd="0" destOrd="0" presId="urn:microsoft.com/office/officeart/2005/8/layout/orgChart1"/>
+    <dgm:cxn modelId="{AD5B34F5-2A60-47C5-B1A7-C7CD9D248183}" type="presParOf" srcId="{4E093468-2D26-4306-9590-FC96556B2770}" destId="{BC83B7D6-44BB-4D27-A1C8-1609FDE28AC8}" srcOrd="0" destOrd="0" presId="urn:microsoft.com/office/officeart/2005/8/layout/orgChart1"/>
+    <dgm:cxn modelId="{FD03C63A-2D53-4F07-B203-DA71C0BFD94A}" type="presParOf" srcId="{BC83B7D6-44BB-4D27-A1C8-1609FDE28AC8}" destId="{7BED4BC2-4288-493F-9974-A52D923D42FA}" srcOrd="0" destOrd="0" presId="urn:microsoft.com/office/officeart/2005/8/layout/orgChart1"/>
+    <dgm:cxn modelId="{E51CF103-CE36-4C25-9B61-009B2495D53C}" type="presParOf" srcId="{BC83B7D6-44BB-4D27-A1C8-1609FDE28AC8}" destId="{D69BF14A-5A9E-474D-9AD0-1620B5650A6A}" srcOrd="1" destOrd="0" presId="urn:microsoft.com/office/officeart/2005/8/layout/orgChart1"/>
+    <dgm:cxn modelId="{662EE189-2CE5-457D-8E54-5AE0369C7F2D}" type="presParOf" srcId="{4E093468-2D26-4306-9590-FC96556B2770}" destId="{95F4065D-D5A0-403B-9966-D88D1383494A}" srcOrd="1" destOrd="0" presId="urn:microsoft.com/office/officeart/2005/8/layout/orgChart1"/>
+    <dgm:cxn modelId="{4A9D3936-B3D2-4AE5-84B6-6DE62EE26618}" type="presParOf" srcId="{95F4065D-D5A0-403B-9966-D88D1383494A}" destId="{9520839B-FE78-40FE-8876-595094175B88}" srcOrd="0" destOrd="0" presId="urn:microsoft.com/office/officeart/2005/8/layout/orgChart1"/>
+    <dgm:cxn modelId="{F905900F-6774-4AC4-A9D9-B4DCDA702DE8}" type="presParOf" srcId="{95F4065D-D5A0-403B-9966-D88D1383494A}" destId="{5695D808-84A1-4706-87A4-16158F76A158}" srcOrd="1" destOrd="0" presId="urn:microsoft.com/office/officeart/2005/8/layout/orgChart1"/>
+    <dgm:cxn modelId="{AB88EC0E-6995-427C-AA12-CAA9D10231A1}" type="presParOf" srcId="{5695D808-84A1-4706-87A4-16158F76A158}" destId="{652815EA-4439-4589-9F4C-38F68AEC6E92}" srcOrd="0" destOrd="0" presId="urn:microsoft.com/office/officeart/2005/8/layout/orgChart1"/>
+    <dgm:cxn modelId="{D54D534A-FC0E-42E0-B3BA-340612F82BC1}" type="presParOf" srcId="{652815EA-4439-4589-9F4C-38F68AEC6E92}" destId="{FDABF953-CAA8-49A2-B49A-768B9405A9A8}" srcOrd="0" destOrd="0" presId="urn:microsoft.com/office/officeart/2005/8/layout/orgChart1"/>
+    <dgm:cxn modelId="{92B8C3E6-7F3B-4A1A-8808-5000948F5AD3}" type="presParOf" srcId="{652815EA-4439-4589-9F4C-38F68AEC6E92}" destId="{F3F81B94-E025-4588-BAF5-41FBA38664B7}" srcOrd="1" destOrd="0" presId="urn:microsoft.com/office/officeart/2005/8/layout/orgChart1"/>
+    <dgm:cxn modelId="{CD6EF648-045B-4245-A9E8-232F4E489B09}" type="presParOf" srcId="{5695D808-84A1-4706-87A4-16158F76A158}" destId="{ACEB9D28-39B3-4C65-B760-14ACEE2A2367}" srcOrd="1" destOrd="0" presId="urn:microsoft.com/office/officeart/2005/8/layout/orgChart1"/>
+    <dgm:cxn modelId="{3E03D06D-1E4B-4FD3-AD7A-7607EE8F7D59}" type="presParOf" srcId="{ACEB9D28-39B3-4C65-B760-14ACEE2A2367}" destId="{6E6E77F3-FDA4-4F4F-BD51-9B341FA2A043}" srcOrd="0" destOrd="0" presId="urn:microsoft.com/office/officeart/2005/8/layout/orgChart1"/>
+    <dgm:cxn modelId="{6D5A6E1B-B905-49BD-AEAF-19040BF84638}" type="presParOf" srcId="{ACEB9D28-39B3-4C65-B760-14ACEE2A2367}" destId="{9E76E434-49BE-4143-BF57-E7B7CB3468CD}" srcOrd="1" destOrd="0" presId="urn:microsoft.com/office/officeart/2005/8/layout/orgChart1"/>
+    <dgm:cxn modelId="{ED6AD74A-12AC-4CB7-9C1C-1227C2EE43C2}" type="presParOf" srcId="{9E76E434-49BE-4143-BF57-E7B7CB3468CD}" destId="{6D08CC8B-5958-4ECD-9CE3-E3148CBB2E63}" srcOrd="0" destOrd="0" presId="urn:microsoft.com/office/officeart/2005/8/layout/orgChart1"/>
+    <dgm:cxn modelId="{FB7539C3-4871-4209-A0D3-C3219D85B2B5}" type="presParOf" srcId="{6D08CC8B-5958-4ECD-9CE3-E3148CBB2E63}" destId="{1605B814-7ED8-41BE-A3C7-6D77C4FE0706}" srcOrd="0" destOrd="0" presId="urn:microsoft.com/office/officeart/2005/8/layout/orgChart1"/>
+    <dgm:cxn modelId="{10D199DD-2853-4A79-A29D-8178387E39FB}" type="presParOf" srcId="{6D08CC8B-5958-4ECD-9CE3-E3148CBB2E63}" destId="{1A961A5E-285E-405D-9AE7-3539CC822DC4}" srcOrd="1" destOrd="0" presId="urn:microsoft.com/office/officeart/2005/8/layout/orgChart1"/>
+    <dgm:cxn modelId="{5ADEE93E-FDD7-4439-80A3-A4AF79465E95}" type="presParOf" srcId="{9E76E434-49BE-4143-BF57-E7B7CB3468CD}" destId="{28BC7358-1320-488C-812E-3AF57EE686D7}" srcOrd="1" destOrd="0" presId="urn:microsoft.com/office/officeart/2005/8/layout/orgChart1"/>
+    <dgm:cxn modelId="{B202A033-CC70-4AD3-AC02-CE0E9B8359C2}" type="presParOf" srcId="{9E76E434-49BE-4143-BF57-E7B7CB3468CD}" destId="{9E0995DD-848C-42FC-84B9-3EBD1BA1A223}" srcOrd="2" destOrd="0" presId="urn:microsoft.com/office/officeart/2005/8/layout/orgChart1"/>
+    <dgm:cxn modelId="{853BB911-C0EF-424B-AF8C-E7DC878DE012}" type="presParOf" srcId="{ACEB9D28-39B3-4C65-B760-14ACEE2A2367}" destId="{B624326D-E780-4030-A893-026F4F7564B4}" srcOrd="2" destOrd="0" presId="urn:microsoft.com/office/officeart/2005/8/layout/orgChart1"/>
+    <dgm:cxn modelId="{5DFE3053-0B11-4DC2-A630-B7DF51552F23}" type="presParOf" srcId="{ACEB9D28-39B3-4C65-B760-14ACEE2A2367}" destId="{751AB140-88AC-4F95-BFBC-21AA87C60E13}" srcOrd="3" destOrd="0" presId="urn:microsoft.com/office/officeart/2005/8/layout/orgChart1"/>
+    <dgm:cxn modelId="{BBD00A47-379C-43A6-AC82-54593D60A8BC}" type="presParOf" srcId="{751AB140-88AC-4F95-BFBC-21AA87C60E13}" destId="{870E7F83-D146-4017-8B66-E2F2EE659A16}" srcOrd="0" destOrd="0" presId="urn:microsoft.com/office/officeart/2005/8/layout/orgChart1"/>
+    <dgm:cxn modelId="{79576562-04C6-42C0-BF8D-412739689A86}" type="presParOf" srcId="{870E7F83-D146-4017-8B66-E2F2EE659A16}" destId="{9156218F-FA5B-48BA-A74F-E5A1FA3A77D4}" srcOrd="0" destOrd="0" presId="urn:microsoft.com/office/officeart/2005/8/layout/orgChart1"/>
+    <dgm:cxn modelId="{F8D11D6C-E83D-4BF4-81F8-3CEE6A63A847}" type="presParOf" srcId="{870E7F83-D146-4017-8B66-E2F2EE659A16}" destId="{8A3E3864-7581-4A25-9E60-7C294FC746BB}" srcOrd="1" destOrd="0" presId="urn:microsoft.com/office/officeart/2005/8/layout/orgChart1"/>
+    <dgm:cxn modelId="{6C7E7E78-CAFD-4508-B5D7-A9A865F08AB4}" type="presParOf" srcId="{751AB140-88AC-4F95-BFBC-21AA87C60E13}" destId="{BEA6FCC2-BE19-461A-BC8E-73746D882804}" srcOrd="1" destOrd="0" presId="urn:microsoft.com/office/officeart/2005/8/layout/orgChart1"/>
+    <dgm:cxn modelId="{44B244E7-D9A3-40D9-A4E3-7949F5E29D15}" type="presParOf" srcId="{751AB140-88AC-4F95-BFBC-21AA87C60E13}" destId="{B3FC77CF-BB6C-4636-916C-D6C2EF025E4A}" srcOrd="2" destOrd="0" presId="urn:microsoft.com/office/officeart/2005/8/layout/orgChart1"/>
+    <dgm:cxn modelId="{E7E1649D-F8E2-4C55-8B3C-C10B1BA29795}" type="presParOf" srcId="{5695D808-84A1-4706-87A4-16158F76A158}" destId="{669ED85D-5B52-4084-8B97-9E4FC84A80FE}" srcOrd="2" destOrd="0" presId="urn:microsoft.com/office/officeart/2005/8/layout/orgChart1"/>
+    <dgm:cxn modelId="{0D29DBA5-564E-49EE-94EE-5AF079B32093}" type="presParOf" srcId="{95F4065D-D5A0-403B-9966-D88D1383494A}" destId="{52DF58E1-7F34-47F9-8699-0252D0919650}" srcOrd="2" destOrd="0" presId="urn:microsoft.com/office/officeart/2005/8/layout/orgChart1"/>
+    <dgm:cxn modelId="{1DAD4263-3258-427B-8002-89B71F96D97D}" type="presParOf" srcId="{95F4065D-D5A0-403B-9966-D88D1383494A}" destId="{F82C0930-691A-4B69-B79E-C0386F975778}" srcOrd="3" destOrd="0" presId="urn:microsoft.com/office/officeart/2005/8/layout/orgChart1"/>
+    <dgm:cxn modelId="{B0DFB58B-3C9A-4684-89F8-745272730F49}" type="presParOf" srcId="{F82C0930-691A-4B69-B79E-C0386F975778}" destId="{CAFBB886-E344-4DAA-B237-61F9C90F0DB9}" srcOrd="0" destOrd="0" presId="urn:microsoft.com/office/officeart/2005/8/layout/orgChart1"/>
+    <dgm:cxn modelId="{3644F6B1-2417-4D10-AF18-0E6B7BBD90C4}" type="presParOf" srcId="{CAFBB886-E344-4DAA-B237-61F9C90F0DB9}" destId="{4EECA61E-05DE-44F4-95BC-E8D16A6009BF}" srcOrd="0" destOrd="0" presId="urn:microsoft.com/office/officeart/2005/8/layout/orgChart1"/>
+    <dgm:cxn modelId="{E111878D-264E-4A72-AD42-2A6DDCA9F57E}" type="presParOf" srcId="{CAFBB886-E344-4DAA-B237-61F9C90F0DB9}" destId="{16F89B69-1AD0-4103-B9D4-4A4BA67F060F}" srcOrd="1" destOrd="0" presId="urn:microsoft.com/office/officeart/2005/8/layout/orgChart1"/>
+    <dgm:cxn modelId="{635DF832-1374-4B2F-AFB5-6EA28A270781}" type="presParOf" srcId="{F82C0930-691A-4B69-B79E-C0386F975778}" destId="{65E71BAF-2885-4B53-BB40-0FC9CA7CA985}" srcOrd="1" destOrd="0" presId="urn:microsoft.com/office/officeart/2005/8/layout/orgChart1"/>
+    <dgm:cxn modelId="{314598CA-1057-4467-981E-CEA029F1E540}" type="presParOf" srcId="{65E71BAF-2885-4B53-BB40-0FC9CA7CA985}" destId="{B04DFEAF-331E-4DA3-9C1B-FD6F1B104E7F}" srcOrd="0" destOrd="0" presId="urn:microsoft.com/office/officeart/2005/8/layout/orgChart1"/>
+    <dgm:cxn modelId="{DEA621B0-D5C2-469B-AB05-05CC8010504A}" type="presParOf" srcId="{65E71BAF-2885-4B53-BB40-0FC9CA7CA985}" destId="{9DD1B73C-8CD7-41E0-B740-492AB5462F3A}" srcOrd="1" destOrd="0" presId="urn:microsoft.com/office/officeart/2005/8/layout/orgChart1"/>
+    <dgm:cxn modelId="{486C1AC3-8C7D-42B4-97F7-69EB85C7AA25}" type="presParOf" srcId="{9DD1B73C-8CD7-41E0-B740-492AB5462F3A}" destId="{DEA982D5-CACD-4E1A-8104-012B0C5B23CC}" srcOrd="0" destOrd="0" presId="urn:microsoft.com/office/officeart/2005/8/layout/orgChart1"/>
+    <dgm:cxn modelId="{B6C7B77E-B87C-4AE8-80CD-7AC06B5C7B5B}" type="presParOf" srcId="{DEA982D5-CACD-4E1A-8104-012B0C5B23CC}" destId="{16EFB103-DF25-49C1-9E3F-E5B9A1C7D7B7}" srcOrd="0" destOrd="0" presId="urn:microsoft.com/office/officeart/2005/8/layout/orgChart1"/>
+    <dgm:cxn modelId="{4DB0941E-877B-402F-9230-D974B5D1683F}" type="presParOf" srcId="{DEA982D5-CACD-4E1A-8104-012B0C5B23CC}" destId="{B3147E32-B41A-49DD-B15A-9A3F5BB7CABC}" srcOrd="1" destOrd="0" presId="urn:microsoft.com/office/officeart/2005/8/layout/orgChart1"/>
+    <dgm:cxn modelId="{D7536280-5892-4F00-9FFE-7D12672C3D84}" type="presParOf" srcId="{9DD1B73C-8CD7-41E0-B740-492AB5462F3A}" destId="{71111220-E70E-46D1-B90D-5BBEEB98150A}" srcOrd="1" destOrd="0" presId="urn:microsoft.com/office/officeart/2005/8/layout/orgChart1"/>
+    <dgm:cxn modelId="{B7C6E74C-3DA2-412D-B5CA-01CBC14AF78E}" type="presParOf" srcId="{9DD1B73C-8CD7-41E0-B740-492AB5462F3A}" destId="{4D1C248C-7273-4FFB-B0D6-F09BBE7F508E}" srcOrd="2" destOrd="0" presId="urn:microsoft.com/office/officeart/2005/8/layout/orgChart1"/>
+    <dgm:cxn modelId="{A1546B13-CB60-47BE-BA92-C227CB9D8EDE}" type="presParOf" srcId="{65E71BAF-2885-4B53-BB40-0FC9CA7CA985}" destId="{2154DB1B-5ECF-4E03-91E3-A52B32D4E739}" srcOrd="2" destOrd="0" presId="urn:microsoft.com/office/officeart/2005/8/layout/orgChart1"/>
+    <dgm:cxn modelId="{0A51288F-1754-4118-90C3-0A45667E8C48}" type="presParOf" srcId="{65E71BAF-2885-4B53-BB40-0FC9CA7CA985}" destId="{EFB6235D-1BFE-4860-9F90-277D9F41F43D}" srcOrd="3" destOrd="0" presId="urn:microsoft.com/office/officeart/2005/8/layout/orgChart1"/>
+    <dgm:cxn modelId="{59D51624-FE4C-47A7-9306-E560926DF226}" type="presParOf" srcId="{EFB6235D-1BFE-4860-9F90-277D9F41F43D}" destId="{781EAD82-61B6-4415-A489-85D9198CB036}" srcOrd="0" destOrd="0" presId="urn:microsoft.com/office/officeart/2005/8/layout/orgChart1"/>
+    <dgm:cxn modelId="{830DDE5F-D11B-4514-916C-FB398F7D7AB8}" type="presParOf" srcId="{781EAD82-61B6-4415-A489-85D9198CB036}" destId="{25F38780-5C42-4468-AB62-8BB97AE6C595}" srcOrd="0" destOrd="0" presId="urn:microsoft.com/office/officeart/2005/8/layout/orgChart1"/>
+    <dgm:cxn modelId="{4BDE08A2-EFEB-4D16-8589-CDA57CFAD37E}" type="presParOf" srcId="{781EAD82-61B6-4415-A489-85D9198CB036}" destId="{A303C54E-9CC8-4DBB-A80B-40E8CD165388}" srcOrd="1" destOrd="0" presId="urn:microsoft.com/office/officeart/2005/8/layout/orgChart1"/>
+    <dgm:cxn modelId="{C01DE818-7DDF-4AB8-A666-5B51A637CC1D}" type="presParOf" srcId="{EFB6235D-1BFE-4860-9F90-277D9F41F43D}" destId="{6DD07BFF-2C71-49F6-9D63-EBD7A48CBE67}" srcOrd="1" destOrd="0" presId="urn:microsoft.com/office/officeart/2005/8/layout/orgChart1"/>
+    <dgm:cxn modelId="{EAA6572C-CF0E-42A1-A075-9A6EC3FB7D99}" type="presParOf" srcId="{EFB6235D-1BFE-4860-9F90-277D9F41F43D}" destId="{65DE8383-91D2-45E5-93BF-94AD97E03E01}" srcOrd="2" destOrd="0" presId="urn:microsoft.com/office/officeart/2005/8/layout/orgChart1"/>
+    <dgm:cxn modelId="{4F9E071F-8840-4C06-8AAB-2372953E4CE9}" type="presParOf" srcId="{65E71BAF-2885-4B53-BB40-0FC9CA7CA985}" destId="{A356248D-48EF-4F9F-B523-B48F679E9717}" srcOrd="4" destOrd="0" presId="urn:microsoft.com/office/officeart/2005/8/layout/orgChart1"/>
+    <dgm:cxn modelId="{D0737BF0-A523-4A73-A87F-5957C76E465C}" type="presParOf" srcId="{65E71BAF-2885-4B53-BB40-0FC9CA7CA985}" destId="{E0C8D3B0-0C19-49F9-861B-DD1D2E805AA4}" srcOrd="5" destOrd="0" presId="urn:microsoft.com/office/officeart/2005/8/layout/orgChart1"/>
+    <dgm:cxn modelId="{AA95DDED-A424-4452-B93B-56BB0FC1B80E}" type="presParOf" srcId="{E0C8D3B0-0C19-49F9-861B-DD1D2E805AA4}" destId="{242BC4B2-3616-4A64-91FB-FAED57F9F1D3}" srcOrd="0" destOrd="0" presId="urn:microsoft.com/office/officeart/2005/8/layout/orgChart1"/>
+    <dgm:cxn modelId="{05448668-6B03-4FF0-A261-739E16BD9FA5}" type="presParOf" srcId="{242BC4B2-3616-4A64-91FB-FAED57F9F1D3}" destId="{B4C84D95-AD99-4EFB-A935-31B031E36EFE}" srcOrd="0" destOrd="0" presId="urn:microsoft.com/office/officeart/2005/8/layout/orgChart1"/>
+    <dgm:cxn modelId="{3141878F-E573-415B-8EBA-B42F726FB75E}" type="presParOf" srcId="{242BC4B2-3616-4A64-91FB-FAED57F9F1D3}" destId="{6450BA1F-B197-4220-ABF8-AA9FC3AD4E62}" srcOrd="1" destOrd="0" presId="urn:microsoft.com/office/officeart/2005/8/layout/orgChart1"/>
+    <dgm:cxn modelId="{AF6EBA2F-44C4-47D5-B9F7-251D1398328E}" type="presParOf" srcId="{E0C8D3B0-0C19-49F9-861B-DD1D2E805AA4}" destId="{C36119E2-F3D5-47F9-8950-0AA67D9A1C42}" srcOrd="1" destOrd="0" presId="urn:microsoft.com/office/officeart/2005/8/layout/orgChart1"/>
+    <dgm:cxn modelId="{F086D7A6-4E4D-40B9-A55E-40F5956991D5}" type="presParOf" srcId="{E0C8D3B0-0C19-49F9-861B-DD1D2E805AA4}" destId="{9A007766-FF88-4659-B072-0BB69EE8F622}" srcOrd="2" destOrd="0" presId="urn:microsoft.com/office/officeart/2005/8/layout/orgChart1"/>
+    <dgm:cxn modelId="{740CC50B-DFD2-477B-B1CA-6CB4A8AAC1B6}" type="presParOf" srcId="{F82C0930-691A-4B69-B79E-C0386F975778}" destId="{A6367A3A-5EDD-4E4C-AEF0-F2F97F6CD66C}" srcOrd="2" destOrd="0" presId="urn:microsoft.com/office/officeart/2005/8/layout/orgChart1"/>
+    <dgm:cxn modelId="{71CC4C0C-BCBF-47F4-8A9F-B7F0EEB47676}" type="presParOf" srcId="{95F4065D-D5A0-403B-9966-D88D1383494A}" destId="{C421F064-AEA8-4883-91A1-8D17E4DC4738}" srcOrd="4" destOrd="0" presId="urn:microsoft.com/office/officeart/2005/8/layout/orgChart1"/>
+    <dgm:cxn modelId="{C2E45BAA-CC17-4DA8-87EE-FFAE4784E0B9}" type="presParOf" srcId="{95F4065D-D5A0-403B-9966-D88D1383494A}" destId="{32F47748-6240-4756-A0BB-FEDCAB7A6680}" srcOrd="5" destOrd="0" presId="urn:microsoft.com/office/officeart/2005/8/layout/orgChart1"/>
+    <dgm:cxn modelId="{54A85550-8BDA-44AC-BEF7-FAEF603A65F9}" type="presParOf" srcId="{32F47748-6240-4756-A0BB-FEDCAB7A6680}" destId="{039AC9B0-A6CE-4166-A052-426F12EC47DF}" srcOrd="0" destOrd="0" presId="urn:microsoft.com/office/officeart/2005/8/layout/orgChart1"/>
+    <dgm:cxn modelId="{443ED29B-A1A7-41ED-867F-5162516C9C2C}" type="presParOf" srcId="{039AC9B0-A6CE-4166-A052-426F12EC47DF}" destId="{20CA0CDB-EC29-4CEA-BAE2-DC7192FF3235}" srcOrd="0" destOrd="0" presId="urn:microsoft.com/office/officeart/2005/8/layout/orgChart1"/>
+    <dgm:cxn modelId="{794AE000-B4FE-4F0A-A63B-36B34421A656}" type="presParOf" srcId="{039AC9B0-A6CE-4166-A052-426F12EC47DF}" destId="{5AB6A10B-12C7-48CF-A613-157B89EEE559}" srcOrd="1" destOrd="0" presId="urn:microsoft.com/office/officeart/2005/8/layout/orgChart1"/>
+    <dgm:cxn modelId="{BA61EA68-9C9F-46EA-AA8F-531EF30B0F91}" type="presParOf" srcId="{32F47748-6240-4756-A0BB-FEDCAB7A6680}" destId="{0A22DFA0-1776-4D3E-947A-283017836A59}" srcOrd="1" destOrd="0" presId="urn:microsoft.com/office/officeart/2005/8/layout/orgChart1"/>
+    <dgm:cxn modelId="{6CAE714A-A194-43E4-9386-39AF52557733}" type="presParOf" srcId="{0A22DFA0-1776-4D3E-947A-283017836A59}" destId="{6332C512-3E78-49FF-99FA-B8C7F87FB4D9}" srcOrd="0" destOrd="0" presId="urn:microsoft.com/office/officeart/2005/8/layout/orgChart1"/>
+    <dgm:cxn modelId="{94AFEF1A-09D1-47AD-A456-234F2A92F76E}" type="presParOf" srcId="{0A22DFA0-1776-4D3E-947A-283017836A59}" destId="{BB7D7E79-9303-4CD3-846B-58694AF69D3F}" srcOrd="1" destOrd="0" presId="urn:microsoft.com/office/officeart/2005/8/layout/orgChart1"/>
+    <dgm:cxn modelId="{52A2DB53-F78E-4A91-AE3C-531CDE4B3BF7}" type="presParOf" srcId="{BB7D7E79-9303-4CD3-846B-58694AF69D3F}" destId="{A97B3A56-B62E-4259-86AA-F24D8D628C30}" srcOrd="0" destOrd="0" presId="urn:microsoft.com/office/officeart/2005/8/layout/orgChart1"/>
+    <dgm:cxn modelId="{C56BD439-ECFF-46E3-9BB4-47985B1BEF94}" type="presParOf" srcId="{A97B3A56-B62E-4259-86AA-F24D8D628C30}" destId="{B24D297D-35F7-4F94-A122-D7B29E89F59E}" srcOrd="0" destOrd="0" presId="urn:microsoft.com/office/officeart/2005/8/layout/orgChart1"/>
+    <dgm:cxn modelId="{3C9C7BD1-FE0C-4BDE-9F06-B9B3AC1AAA8D}" type="presParOf" srcId="{A97B3A56-B62E-4259-86AA-F24D8D628C30}" destId="{CC2322CD-C194-40A2-AEB9-8C6AC80EDB2B}" srcOrd="1" destOrd="0" presId="urn:microsoft.com/office/officeart/2005/8/layout/orgChart1"/>
+    <dgm:cxn modelId="{881C6171-C773-4FF9-8AC7-A4322A5D9F25}" type="presParOf" srcId="{BB7D7E79-9303-4CD3-846B-58694AF69D3F}" destId="{99B8F17E-B7C4-4C44-A21D-F13EBAB4DEA3}" srcOrd="1" destOrd="0" presId="urn:microsoft.com/office/officeart/2005/8/layout/orgChart1"/>
+    <dgm:cxn modelId="{BF0B2AC0-CD03-4B79-B6BE-E2252E2E8188}" type="presParOf" srcId="{BB7D7E79-9303-4CD3-846B-58694AF69D3F}" destId="{88C12050-5664-4BE1-A97F-D05A9D1FD5D0}" srcOrd="2" destOrd="0" presId="urn:microsoft.com/office/officeart/2005/8/layout/orgChart1"/>
+    <dgm:cxn modelId="{47469C66-4BFB-47E1-B597-84FA7383250B}" type="presParOf" srcId="{0A22DFA0-1776-4D3E-947A-283017836A59}" destId="{624B6CCB-6BA8-4689-B97E-0EF2E91E2613}" srcOrd="2" destOrd="0" presId="urn:microsoft.com/office/officeart/2005/8/layout/orgChart1"/>
+    <dgm:cxn modelId="{812DA375-62E8-4430-BA46-062B58B52A56}" type="presParOf" srcId="{0A22DFA0-1776-4D3E-947A-283017836A59}" destId="{4161733D-174D-4532-BDBD-9C04B06AB022}" srcOrd="3" destOrd="0" presId="urn:microsoft.com/office/officeart/2005/8/layout/orgChart1"/>
+    <dgm:cxn modelId="{C22AB9A7-6BD6-439A-A27A-A658E53213C3}" type="presParOf" srcId="{4161733D-174D-4532-BDBD-9C04B06AB022}" destId="{BAC35AF6-AE57-4EFA-9F15-B57CD9A7F088}" srcOrd="0" destOrd="0" presId="urn:microsoft.com/office/officeart/2005/8/layout/orgChart1"/>
+    <dgm:cxn modelId="{0746485A-0E40-4D1F-BA0F-7701CFC173DC}" type="presParOf" srcId="{BAC35AF6-AE57-4EFA-9F15-B57CD9A7F088}" destId="{3B3CAF98-983B-47BA-96AB-5E40354A9C0A}" srcOrd="0" destOrd="0" presId="urn:microsoft.com/office/officeart/2005/8/layout/orgChart1"/>
+    <dgm:cxn modelId="{81F94027-8D8F-47C8-86C7-EED2786674F5}" type="presParOf" srcId="{BAC35AF6-AE57-4EFA-9F15-B57CD9A7F088}" destId="{D5C67855-2DBA-48CA-A313-7CFB09FA139C}" srcOrd="1" destOrd="0" presId="urn:microsoft.com/office/officeart/2005/8/layout/orgChart1"/>
+    <dgm:cxn modelId="{2150F499-8985-4971-85A5-9CC67221E72D}" type="presParOf" srcId="{4161733D-174D-4532-BDBD-9C04B06AB022}" destId="{A02B83DB-43F7-4B63-9AEE-14C593E30E1A}" srcOrd="1" destOrd="0" presId="urn:microsoft.com/office/officeart/2005/8/layout/orgChart1"/>
+    <dgm:cxn modelId="{CD62C44C-FD19-4CAD-98D9-6260C23CC210}" type="presParOf" srcId="{4161733D-174D-4532-BDBD-9C04B06AB022}" destId="{1A102326-3A4C-4D16-94B0-DAA087DC65FF}" srcOrd="2" destOrd="0" presId="urn:microsoft.com/office/officeart/2005/8/layout/orgChart1"/>
+    <dgm:cxn modelId="{FD1B090A-6C9E-4936-8AD0-C51547E9EC61}" type="presParOf" srcId="{32F47748-6240-4756-A0BB-FEDCAB7A6680}" destId="{2453AA46-A855-4ACA-8C4F-1E67FCAE45FD}" srcOrd="2" destOrd="0" presId="urn:microsoft.com/office/officeart/2005/8/layout/orgChart1"/>
+    <dgm:cxn modelId="{9FAD8C21-BE55-4915-948A-9207D1620FCA}" type="presParOf" srcId="{4E093468-2D26-4306-9590-FC96556B2770}" destId="{6D031C63-5162-4D77-ABCA-B1D749240BB1}" srcOrd="2" destOrd="0" presId="urn:microsoft.com/office/officeart/2005/8/layout/orgChart1"/>
   </dgm:cxnLst>
   <dgm:bg/>
   <dgm:whole/>
@@ -12993,7 +12927,7 @@
 </file>
 
 <file path=customXml/itemProps1.xml><?xml version="1.0" encoding="utf-8"?>
-<ds:datastoreItem xmlns:ds="http://schemas.openxmlformats.org/officeDocument/2006/customXml" ds:itemID="{B7B1A2BE-1026-4443-A17A-6A3760D6971A}">
+<ds:datastoreItem xmlns:ds="http://schemas.openxmlformats.org/officeDocument/2006/customXml" ds:itemID="{FBD5510E-CD60-4674-8529-79415B561065}">
   <ds:schemaRefs>
     <ds:schemaRef ds:uri="http://schemas.openxmlformats.org/officeDocument/2006/bibliography"/>
   </ds:schemaRefs>

</xml_diff>